<commit_message>
Final version at MSL
</commit_message>
<xml_diff>
--- a/code_info.docx
+++ b/code_info.docx
@@ -1,6 +1,6 @@
 
 <file path=word/document.xml><?xml version="1.0" encoding="utf-8"?>
-<w:document xmlns:wpc="http://schemas.microsoft.com/office/word/2010/wordprocessingCanvas" xmlns:cx="http://schemas.microsoft.com/office/drawing/2014/chartex" xmlns:cx1="http://schemas.microsoft.com/office/drawing/2015/9/8/chartex" xmlns:cx2="http://schemas.microsoft.com/office/drawing/2015/10/21/chartex" xmlns:cx3="http://schemas.microsoft.com/office/drawing/2016/5/9/chartex" xmlns:cx4="http://schemas.microsoft.com/office/drawing/2016/5/10/chartex" xmlns:cx5="http://schemas.microsoft.com/office/drawing/2016/5/11/chartex" xmlns:cx6="http://schemas.microsoft.com/office/drawing/2016/5/12/chartex" xmlns:cx7="http://schemas.microsoft.com/office/drawing/2016/5/13/chartex" xmlns:cx8="http://schemas.microsoft.com/office/drawing/2016/5/14/chartex" xmlns:mc="http://schemas.openxmlformats.org/markup-compatibility/2006" xmlns:aink="http://schemas.microsoft.com/office/drawing/2016/ink" xmlns:am3d="http://schemas.microsoft.com/office/drawing/2017/model3d" xmlns:o="urn:schemas-microsoft-com:office:office" xmlns:r="http://schemas.openxmlformats.org/officeDocument/2006/relationships" xmlns:m="http://schemas.openxmlformats.org/officeDocument/2006/math" xmlns:v="urn:schemas-microsoft-com:vml" xmlns:wp14="http://schemas.microsoft.com/office/word/2010/wordprocessingDrawing" xmlns:wp="http://schemas.openxmlformats.org/drawingml/2006/wordprocessingDrawing" xmlns:w10="urn:schemas-microsoft-com:office:word" xmlns:w="http://schemas.openxmlformats.org/wordprocessingml/2006/main" xmlns:w14="http://schemas.microsoft.com/office/word/2010/wordml" xmlns:w15="http://schemas.microsoft.com/office/word/2012/wordml" xmlns:w16se="http://schemas.microsoft.com/office/word/2015/wordml/symex" xmlns:wpg="http://schemas.microsoft.com/office/word/2010/wordprocessingGroup" xmlns:wpi="http://schemas.microsoft.com/office/word/2010/wordprocessingInk" xmlns:wne="http://schemas.microsoft.com/office/word/2006/wordml" xmlns:wps="http://schemas.microsoft.com/office/word/2010/wordprocessingShape" mc:Ignorable="w14 w15 w16se wp14">
+<w:document xmlns:wpc="http://schemas.microsoft.com/office/word/2010/wordprocessingCanvas" xmlns:mc="http://schemas.openxmlformats.org/markup-compatibility/2006" xmlns:o="urn:schemas-microsoft-com:office:office" xmlns:r="http://schemas.openxmlformats.org/officeDocument/2006/relationships" xmlns:m="http://schemas.openxmlformats.org/officeDocument/2006/math" xmlns:v="urn:schemas-microsoft-com:vml" xmlns:wp14="http://schemas.microsoft.com/office/word/2010/wordprocessingDrawing" xmlns:wp="http://schemas.openxmlformats.org/drawingml/2006/wordprocessingDrawing" xmlns:w10="urn:schemas-microsoft-com:office:word" xmlns:w="http://schemas.openxmlformats.org/wordprocessingml/2006/main" xmlns:w14="http://schemas.microsoft.com/office/word/2010/wordml" xmlns:wpg="http://schemas.microsoft.com/office/word/2010/wordprocessingGroup" xmlns:wpi="http://schemas.microsoft.com/office/word/2010/wordprocessingInk" xmlns:wne="http://schemas.microsoft.com/office/word/2006/wordml" xmlns:wps="http://schemas.microsoft.com/office/word/2010/wordprocessingShape" mc:Ignorable="w14 wp14">
   <w:body>
     <w:p>
       <w:pPr>
@@ -34,15 +34,7 @@
     </w:p>
     <w:p>
       <w:r>
-        <w:t>"</w:t>
-      </w:r>
-      <w:proofErr w:type="spellStart"/>
-      <w:r>
-        <w:t>wx</w:t>
-      </w:r>
-      <w:proofErr w:type="spellEnd"/>
-      <w:r>
-        <w:t>": Version 2.8.10</w:t>
+        <w:t>"wx": Version 2.8.10</w:t>
       </w:r>
     </w:p>
     <w:p>
@@ -51,74 +43,13 @@
       </w:r>
     </w:p>
     <w:p>
-      <w:proofErr w:type="spellStart"/>
-      <w:r>
-        <w:t>wx</w:t>
-      </w:r>
-      <w:proofErr w:type="spellEnd"/>
-      <w:r>
-        <w:t xml:space="preserve"> is needed </w:t>
-      </w:r>
-      <w:proofErr w:type="gramStart"/>
-      <w:r>
-        <w:t>in order to</w:t>
-      </w:r>
-      <w:proofErr w:type="gramEnd"/>
-      <w:r>
-        <w:t xml:space="preserve"> run the GUI. Without it, it is difficult but both the circular </w:t>
-      </w:r>
-      <w:proofErr w:type="spellStart"/>
-      <w:r>
-        <w:t>weghing</w:t>
-      </w:r>
-      <w:proofErr w:type="spellEnd"/>
-      <w:r>
-        <w:t xml:space="preserve"> least squares and the final mass calculations </w:t>
-      </w:r>
-      <w:proofErr w:type="gramStart"/>
-      <w:r>
-        <w:t>have the ability to</w:t>
-      </w:r>
-      <w:proofErr w:type="gramEnd"/>
-      <w:r>
-        <w:t xml:space="preserve"> read a csv file, and operate on that.</w:t>
-      </w:r>
-    </w:p>
-    <w:p>
-      <w:r>
-        <w:t xml:space="preserve">visa is needed to communicate with the instruments, for the automatic gathering of data. </w:t>
-      </w:r>
-      <w:proofErr w:type="spellStart"/>
-      <w:r>
-        <w:t>PyVisa</w:t>
-      </w:r>
-      <w:proofErr w:type="spellEnd"/>
-      <w:r>
-        <w:t xml:space="preserve"> 1.8 is not compatible with 1.5 or earlier, but hopefully it maintains backwards compatibility with 1.8 for a while. To run visa, the national instruments visa needs to be downloaded (NIVISA541full_doaloader.exe) as well as the </w:t>
-      </w:r>
-      <w:proofErr w:type="gramStart"/>
-      <w:r>
-        <w:t>python  wrapper</w:t>
-      </w:r>
-      <w:proofErr w:type="gramEnd"/>
-      <w:r>
-        <w:t xml:space="preserve"> "</w:t>
-      </w:r>
-      <w:proofErr w:type="spellStart"/>
-      <w:r>
-        <w:t>pyvisa</w:t>
-      </w:r>
-      <w:proofErr w:type="spellEnd"/>
-      <w:r>
-        <w:t xml:space="preserve">", can be downloaded using "pip install </w:t>
-      </w:r>
-      <w:proofErr w:type="spellStart"/>
-      <w:r>
-        <w:t>pyvisa</w:t>
-      </w:r>
-      <w:proofErr w:type="spellEnd"/>
-      <w:r>
-        <w:t>" in the command prompt.</w:t>
+      <w:r>
+        <w:t>wx is needed in order to run the GUI. Without it, it is difficult but both the circular weghing least squares and the final mass calculations have the ability to read a csv file, and operate on that.</w:t>
+      </w:r>
+    </w:p>
+    <w:p>
+      <w:r>
+        <w:t>visa is needed to communicate with the instruments, for the automatic gathering of data. PyVisa 1.8 is not compatible with 1.5 or earlier, but hopefully it maintains backwards compatibility with 1.8 for a while. To run visa, the national instruments visa needs to be downloaded (NIVISA541full_doaloader.exe) as well as the python  wrapper "pyvisa", can be downloaded using "pip install pyvisa" in the command prompt.</w:t>
       </w:r>
     </w:p>
     <w:p>
@@ -131,52 +62,12 @@
     </w:p>
     <w:p>
       <w:r>
-        <w:t xml:space="preserve">There are three windows used, main, </w:t>
-      </w:r>
-      <w:proofErr w:type="spellStart"/>
-      <w:r>
-        <w:t>circ</w:t>
-      </w:r>
-      <w:proofErr w:type="spellEnd"/>
-      <w:r>
-        <w:t>(</w:t>
-      </w:r>
-      <w:proofErr w:type="spellStart"/>
-      <w:r>
-        <w:t>ular</w:t>
-      </w:r>
-      <w:proofErr w:type="spellEnd"/>
-      <w:r>
-        <w:t xml:space="preserve">) and collect. Main is the main frame, </w:t>
-      </w:r>
-      <w:proofErr w:type="spellStart"/>
-      <w:r>
-        <w:t>circ</w:t>
-      </w:r>
-      <w:proofErr w:type="spellEnd"/>
-      <w:r>
-        <w:t xml:space="preserve"> is the window for the circular weighing algorithm and analysis, and collect is for data collection.</w:t>
-      </w:r>
-    </w:p>
-    <w:p>
-      <w:r>
-        <w:t>A “</w:t>
-      </w:r>
-      <w:proofErr w:type="spellStart"/>
-      <w:r>
-        <w:t>gui</w:t>
-      </w:r>
-      <w:proofErr w:type="spellEnd"/>
-      <w:r>
-        <w:t xml:space="preserve">” prefix such as “gui_main.py” is for files generated by </w:t>
-      </w:r>
-      <w:proofErr w:type="spellStart"/>
-      <w:r>
-        <w:t>wxBuilder</w:t>
-      </w:r>
-      <w:proofErr w:type="spellEnd"/>
-      <w:r>
-        <w:t xml:space="preserve">, they should not be edited. </w:t>
+        <w:t>There are three windows used, main, circ(ular) and collect. Main is the main frame, circ is the window for the circular weighing algorithm and analysis, and collect is for data collection.</w:t>
+      </w:r>
+    </w:p>
+    <w:p>
+      <w:r>
+        <w:t xml:space="preserve">A “gui” prefix such as “gui_main.py” is for files generated by wxBuilder, they should not be edited. </w:t>
       </w:r>
     </w:p>
     <w:p>
@@ -187,15 +78,7 @@
         <w:t>is a subclass of its corresponding</w:t>
       </w:r>
       <w:r>
-        <w:t xml:space="preserve"> “</w:t>
-      </w:r>
-      <w:proofErr w:type="spellStart"/>
-      <w:r>
-        <w:t>gui</w:t>
-      </w:r>
-      <w:proofErr w:type="spellEnd"/>
-      <w:r>
-        <w:t>_” f</w:t>
+        <w:t xml:space="preserve"> “gui_” f</w:t>
       </w:r>
       <w:r>
         <w:t xml:space="preserve">ile, overriding the blank event driven buttons actions. </w:t>
@@ -203,39 +86,7 @@
     </w:p>
     <w:p>
       <w:r>
-        <w:t>“</w:t>
-      </w:r>
-      <w:proofErr w:type="spellStart"/>
-      <w:r>
-        <w:t>calc</w:t>
-      </w:r>
-      <w:proofErr w:type="spellEnd"/>
-      <w:r>
-        <w:t xml:space="preserve">_” prefixes are for calculations, they are kept separate </w:t>
-      </w:r>
-      <w:proofErr w:type="spellStart"/>
-      <w:r>
-        <w:t>form</w:t>
-      </w:r>
-      <w:proofErr w:type="spellEnd"/>
-      <w:r>
-        <w:t xml:space="preserve"> the rest of the program. These are imported by “main_” files and made use of for analysis. The </w:t>
-      </w:r>
-      <w:proofErr w:type="spellStart"/>
-      <w:r>
-        <w:t>calcualtions</w:t>
-      </w:r>
-      <w:proofErr w:type="spellEnd"/>
-      <w:r>
-        <w:t xml:space="preserve"> make use of </w:t>
-      </w:r>
-      <w:proofErr w:type="spellStart"/>
-      <w:r>
-        <w:t>numpy</w:t>
-      </w:r>
-      <w:proofErr w:type="spellEnd"/>
-      <w:r>
-        <w:t xml:space="preserve"> for accurate calculations and for speed.</w:t>
+        <w:t>“calc_” prefixes are for calculations, they are kept separate form the rest of the program. These are imported by “main_” files and made use of for analysis. The calcualtions make use of numpy for accurate calculations and for speed.</w:t>
       </w:r>
     </w:p>
     <w:tbl>
@@ -268,15 +119,7 @@
               <w:t>Weighing sequence to collect data from balance</w:t>
             </w:r>
             <w:r>
-              <w:t>, things like ‘</w:t>
-            </w:r>
-            <w:proofErr w:type="spellStart"/>
-            <w:r>
-              <w:t>raw_input</w:t>
-            </w:r>
-            <w:proofErr w:type="spellEnd"/>
-            <w:r>
-              <w:t>’ will not be compatible with python 3.</w:t>
+              <w:t>, things like ‘raw_input’ will not be compatible with python 3.</w:t>
             </w:r>
           </w:p>
         </w:tc>
@@ -386,15 +229,7 @@
           </w:tcPr>
           <w:p>
             <w:r>
-              <w:t xml:space="preserve">Window for circular weighing tables, allows to analyse a set of circular weighing results. Can open a </w:t>
-            </w:r>
-            <w:proofErr w:type="spellStart"/>
-            <w:r>
-              <w:t>main_collect</w:t>
-            </w:r>
-            <w:proofErr w:type="spellEnd"/>
-            <w:r>
-              <w:t xml:space="preserve"> window to collect results.</w:t>
+              <w:t>Window for circular weighing tables, allows to analyse a set of circular weighing results. Can open a main_collect window to collect results.</w:t>
             </w:r>
           </w:p>
         </w:tc>
@@ -416,15 +251,7 @@
           </w:tcPr>
           <w:p>
             <w:r>
-              <w:t xml:space="preserve">The main window and tables, can be used to load a </w:t>
-            </w:r>
-            <w:proofErr w:type="spellStart"/>
-            <w:r>
-              <w:t>main_circ</w:t>
-            </w:r>
-            <w:proofErr w:type="spellEnd"/>
-            <w:r>
-              <w:t xml:space="preserve"> window to update a weighing difference/collect data.</w:t>
+              <w:t>The main window and tables, can be used to load a main_circ window to update a weighing difference/collect data.</w:t>
             </w:r>
           </w:p>
         </w:tc>
@@ -446,13 +273,8 @@
           </w:tcPr>
           <w:p>
             <w:r>
-              <w:t xml:space="preserve">The larger and more complex final mass calculation. Does a least squares on the differences to find the actual masses given sufficiently many </w:t>
-            </w:r>
-            <w:proofErr w:type="gramStart"/>
-            <w:r>
-              <w:t>constraints.</w:t>
-            </w:r>
-            <w:proofErr w:type="gramEnd"/>
+              <w:t>The larger and more complex final mass calculation. Does a least squares on the differences to find the actual masses given sufficiently many constraints.</w:t>
+            </w:r>
             <w:r>
               <w:t xml:space="preserve"> Works for python 3 and 2.</w:t>
             </w:r>
@@ -505,103 +327,59 @@
     </w:p>
     <w:p>
       <w:r>
-        <w:t xml:space="preserve">The </w:t>
-      </w:r>
-      <w:proofErr w:type="spellStart"/>
-      <w:r>
-        <w:t>calc</w:t>
-      </w:r>
-      <w:proofErr w:type="spellEnd"/>
-      <w:r>
-        <w:t xml:space="preserve">_ files for calculations will run with both python 2 and 3, so the hardest part of modernising to python 3 is the </w:t>
-      </w:r>
-      <w:proofErr w:type="spellStart"/>
-      <w:r>
-        <w:t>wx</w:t>
-      </w:r>
-      <w:proofErr w:type="spellEnd"/>
+        <w:t xml:space="preserve">The calc_ files for calculations will run with both python 2 and 3, so the hardest part of modernising to python 3 is the wx </w:t>
+      </w:r>
+      <w:r>
+        <w:t xml:space="preserve">part. The gui is not necessary for operation though, if you don’t mind typing into a command prompt and writing the tables yourself (: </w:t>
+      </w:r>
+    </w:p>
+    <w:p>
+      <w:r>
+        <w:t xml:space="preserve">The results could return a simple </w:t>
+      </w:r>
+      <w:r>
+        <w:t xml:space="preserve">‘result’ object which has attributes ‘mass’, </w:t>
+      </w:r>
+      <w:r>
+        <w:t>‘</w:t>
+      </w:r>
+      <w:r>
+        <w:t>difference</w:t>
+      </w:r>
+      <w:r>
+        <w:t>s’</w:t>
+      </w:r>
+      <w:r>
+        <w:t xml:space="preserve"> etc. At the moment it is an array, [mass1,mass2,difference,u</w:t>
+      </w:r>
+      <w:r>
+        <w:t>ncertainty], which is pretty messy for printing to tables and saving. It is messy to continuously use the .replace(x,y) functionas well as .split(s).</w:t>
+      </w:r>
+    </w:p>
+    <w:p>
+      <w:r>
+        <w:t>Weights and their readings could also be some object, similar (or using?) GTC.</w:t>
+      </w:r>
       <w:r>
         <w:t xml:space="preserve"> </w:t>
       </w:r>
       <w:r>
-        <w:t xml:space="preserve">part. The </w:t>
-      </w:r>
-      <w:proofErr w:type="spellStart"/>
-      <w:r>
-        <w:t>gui</w:t>
-      </w:r>
-      <w:proofErr w:type="spellEnd"/>
-      <w:r>
-        <w:t xml:space="preserve"> is not necessary for operation though, if you don’t mind typing into a command prompt and writing the tables yourself (: </w:t>
-      </w:r>
-    </w:p>
-    <w:p>
-      <w:r>
-        <w:t xml:space="preserve">The results could return a simple </w:t>
-      </w:r>
-      <w:r>
-        <w:t xml:space="preserve">‘result’ object which has attributes ‘mass’, </w:t>
-      </w:r>
-      <w:r>
-        <w:t>‘</w:t>
-      </w:r>
-      <w:r>
-        <w:t>difference</w:t>
-      </w:r>
-      <w:r>
-        <w:t>s’</w:t>
-      </w:r>
-      <w:r>
-        <w:t xml:space="preserve"> etc. At the moment it is an array, [mass</w:t>
-      </w:r>
-      <w:proofErr w:type="gramStart"/>
-      <w:r>
-        <w:t>1,mass</w:t>
-      </w:r>
-      <w:proofErr w:type="gramEnd"/>
-      <w:r>
-        <w:t>2,difference,u</w:t>
-      </w:r>
-      <w:r>
-        <w:t xml:space="preserve">ncertainty], which is pretty messy for printing to tables and saving. It is messy to continuously use </w:t>
-      </w:r>
-      <w:proofErr w:type="gramStart"/>
-      <w:r>
-        <w:t>the .replace</w:t>
-      </w:r>
-      <w:proofErr w:type="gramEnd"/>
-      <w:r>
-        <w:t>(</w:t>
-      </w:r>
-      <w:proofErr w:type="spellStart"/>
-      <w:r>
-        <w:t>x,y</w:t>
-      </w:r>
-      <w:proofErr w:type="spellEnd"/>
-      <w:r>
-        <w:t xml:space="preserve">) </w:t>
-      </w:r>
-      <w:proofErr w:type="spellStart"/>
-      <w:r>
-        <w:t>functionas</w:t>
-      </w:r>
-      <w:proofErr w:type="spellEnd"/>
-      <w:r>
-        <w:t xml:space="preserve"> well as .split(s).</w:t>
-      </w:r>
+        <w:t xml:space="preserve">It is sufficient that it has a label and a value (if known), then results objects could carry mass objects in them. </w:t>
+      </w:r>
+    </w:p>
+    <w:p>
+      <w:r>
+        <w:t>Unknown sets: when a single set is sent it is not recognised as single.</w:t>
+      </w:r>
+    </w:p>
+    <w:p>
+      <w:r>
+        <w:t>Capture empty data errors</w:t>
+      </w:r>
+    </w:p>
+    <w:p>
       <w:bookmarkStart w:id="0" w:name="_GoBack"/>
       <w:bookmarkEnd w:id="0"/>
-    </w:p>
-    <w:p>
-      <w:r>
-        <w:t>Weights and their readings could also be some object, similar (or using?) GTC.</w:t>
-      </w:r>
-      <w:r>
-        <w:t xml:space="preserve"> </w:t>
-      </w:r>
-      <w:r>
-        <w:t xml:space="preserve">It is sufficient that it has a label and a value (if known), then results objects could carry mass objects in them. </w:t>
-      </w:r>
     </w:p>
     <w:sectPr>
       <w:pgSz w:w="11906" w:h="16838"/>
@@ -614,8 +392,8 @@
 </file>
 
 <file path=word/numbering.xml><?xml version="1.0" encoding="utf-8"?>
-<w:numbering xmlns:wpc="http://schemas.microsoft.com/office/word/2010/wordprocessingCanvas" xmlns:cx="http://schemas.microsoft.com/office/drawing/2014/chartex" xmlns:cx1="http://schemas.microsoft.com/office/drawing/2015/9/8/chartex" xmlns:cx2="http://schemas.microsoft.com/office/drawing/2015/10/21/chartex" xmlns:cx3="http://schemas.microsoft.com/office/drawing/2016/5/9/chartex" xmlns:cx4="http://schemas.microsoft.com/office/drawing/2016/5/10/chartex" xmlns:cx5="http://schemas.microsoft.com/office/drawing/2016/5/11/chartex" xmlns:cx6="http://schemas.microsoft.com/office/drawing/2016/5/12/chartex" xmlns:cx7="http://schemas.microsoft.com/office/drawing/2016/5/13/chartex" xmlns:cx8="http://schemas.microsoft.com/office/drawing/2016/5/14/chartex" xmlns:mc="http://schemas.openxmlformats.org/markup-compatibility/2006" xmlns:aink="http://schemas.microsoft.com/office/drawing/2016/ink" xmlns:am3d="http://schemas.microsoft.com/office/drawing/2017/model3d" xmlns:o="urn:schemas-microsoft-com:office:office" xmlns:r="http://schemas.openxmlformats.org/officeDocument/2006/relationships" xmlns:m="http://schemas.openxmlformats.org/officeDocument/2006/math" xmlns:v="urn:schemas-microsoft-com:vml" xmlns:wp14="http://schemas.microsoft.com/office/word/2010/wordprocessingDrawing" xmlns:wp="http://schemas.openxmlformats.org/drawingml/2006/wordprocessingDrawing" xmlns:w10="urn:schemas-microsoft-com:office:word" xmlns:w="http://schemas.openxmlformats.org/wordprocessingml/2006/main" xmlns:w14="http://schemas.microsoft.com/office/word/2010/wordml" xmlns:w15="http://schemas.microsoft.com/office/word/2012/wordml" xmlns:w16se="http://schemas.microsoft.com/office/word/2015/wordml/symex" xmlns:wpg="http://schemas.microsoft.com/office/word/2010/wordprocessingGroup" xmlns:wpi="http://schemas.microsoft.com/office/word/2010/wordprocessingInk" xmlns:wne="http://schemas.microsoft.com/office/word/2006/wordml" xmlns:wps="http://schemas.microsoft.com/office/word/2010/wordprocessingShape" mc:Ignorable="w14 w15 w16se wp14">
-  <w:abstractNum w:abstractNumId="0" w15:restartNumberingAfterBreak="0">
+<w:numbering xmlns:wpc="http://schemas.microsoft.com/office/word/2010/wordprocessingCanvas" xmlns:mc="http://schemas.openxmlformats.org/markup-compatibility/2006" xmlns:o="urn:schemas-microsoft-com:office:office" xmlns:r="http://schemas.openxmlformats.org/officeDocument/2006/relationships" xmlns:m="http://schemas.openxmlformats.org/officeDocument/2006/math" xmlns:v="urn:schemas-microsoft-com:vml" xmlns:wp14="http://schemas.microsoft.com/office/word/2010/wordprocessingDrawing" xmlns:wp="http://schemas.openxmlformats.org/drawingml/2006/wordprocessingDrawing" xmlns:w10="urn:schemas-microsoft-com:office:word" xmlns:w="http://schemas.openxmlformats.org/wordprocessingml/2006/main" xmlns:w14="http://schemas.microsoft.com/office/word/2010/wordml" xmlns:wpg="http://schemas.microsoft.com/office/word/2010/wordprocessingGroup" xmlns:wpi="http://schemas.microsoft.com/office/word/2010/wordprocessingInk" xmlns:wne="http://schemas.microsoft.com/office/word/2006/wordml" xmlns:wps="http://schemas.microsoft.com/office/word/2010/wordprocessingShape" mc:Ignorable="w14 wp14">
+  <w:abstractNum w:abstractNumId="0">
     <w:nsid w:val="0B84791F"/>
     <w:multiLevelType w:val="hybridMultilevel"/>
     <w:tmpl w:val="45DA51D8"/>
@@ -704,7 +482,7 @@
       </w:pPr>
     </w:lvl>
   </w:abstractNum>
-  <w:abstractNum w:abstractNumId="1" w15:restartNumberingAfterBreak="0">
+  <w:abstractNum w:abstractNumId="1">
     <w:nsid w:val="13D6329A"/>
     <w:multiLevelType w:val="hybridMultilevel"/>
     <w:tmpl w:val="E81E775E"/>
@@ -827,7 +605,7 @@
 </file>
 
 <file path=word/styles.xml><?xml version="1.0" encoding="utf-8"?>
-<w:styles xmlns:mc="http://schemas.openxmlformats.org/markup-compatibility/2006" xmlns:r="http://schemas.openxmlformats.org/officeDocument/2006/relationships" xmlns:w="http://schemas.openxmlformats.org/wordprocessingml/2006/main" xmlns:w14="http://schemas.microsoft.com/office/word/2010/wordml" xmlns:w15="http://schemas.microsoft.com/office/word/2012/wordml" xmlns:w16se="http://schemas.microsoft.com/office/word/2015/wordml/symex" mc:Ignorable="w14 w15 w16se">
+<w:styles xmlns:mc="http://schemas.openxmlformats.org/markup-compatibility/2006" xmlns:r="http://schemas.openxmlformats.org/officeDocument/2006/relationships" xmlns:w="http://schemas.openxmlformats.org/wordprocessingml/2006/main" xmlns:w14="http://schemas.microsoft.com/office/word/2010/wordml" mc:Ignorable="w14">
   <w:docDefaults>
     <w:rPrDefault>
       <w:rPr>
@@ -843,382 +621,442 @@
       </w:pPr>
     </w:pPrDefault>
   </w:docDefaults>
-  <w:latentStyles w:defLockedState="0" w:defUIPriority="99" w:defSemiHidden="0" w:defUnhideWhenUsed="0" w:defQFormat="0" w:count="375">
-    <w:lsdException w:name="Normal" w:uiPriority="0" w:qFormat="1"/>
-    <w:lsdException w:name="heading 1" w:uiPriority="9" w:qFormat="1"/>
-    <w:lsdException w:name="heading 2" w:semiHidden="1" w:uiPriority="9" w:unhideWhenUsed="1" w:qFormat="1"/>
-    <w:lsdException w:name="heading 3" w:semiHidden="1" w:uiPriority="9" w:unhideWhenUsed="1" w:qFormat="1"/>
-    <w:lsdException w:name="heading 4" w:semiHidden="1" w:uiPriority="9" w:unhideWhenUsed="1" w:qFormat="1"/>
-    <w:lsdException w:name="heading 5" w:semiHidden="1" w:uiPriority="9" w:unhideWhenUsed="1" w:qFormat="1"/>
-    <w:lsdException w:name="heading 6" w:semiHidden="1" w:uiPriority="9" w:unhideWhenUsed="1" w:qFormat="1"/>
-    <w:lsdException w:name="heading 7" w:semiHidden="1" w:uiPriority="9" w:unhideWhenUsed="1" w:qFormat="1"/>
-    <w:lsdException w:name="heading 8" w:semiHidden="1" w:uiPriority="9" w:unhideWhenUsed="1" w:qFormat="1"/>
-    <w:lsdException w:name="heading 9" w:semiHidden="1" w:uiPriority="9" w:unhideWhenUsed="1" w:qFormat="1"/>
-    <w:lsdException w:name="index 1" w:semiHidden="1" w:unhideWhenUsed="1"/>
-    <w:lsdException w:name="index 2" w:semiHidden="1" w:unhideWhenUsed="1"/>
-    <w:lsdException w:name="index 3" w:semiHidden="1" w:unhideWhenUsed="1"/>
-    <w:lsdException w:name="index 4" w:semiHidden="1" w:unhideWhenUsed="1"/>
-    <w:lsdException w:name="index 5" w:semiHidden="1" w:unhideWhenUsed="1"/>
-    <w:lsdException w:name="index 6" w:semiHidden="1" w:unhideWhenUsed="1"/>
-    <w:lsdException w:name="index 7" w:semiHidden="1" w:unhideWhenUsed="1"/>
-    <w:lsdException w:name="index 8" w:semiHidden="1" w:unhideWhenUsed="1"/>
-    <w:lsdException w:name="index 9" w:semiHidden="1" w:unhideWhenUsed="1"/>
-    <w:lsdException w:name="toc 1" w:semiHidden="1" w:uiPriority="39" w:unhideWhenUsed="1"/>
-    <w:lsdException w:name="toc 2" w:semiHidden="1" w:uiPriority="39" w:unhideWhenUsed="1"/>
-    <w:lsdException w:name="toc 3" w:semiHidden="1" w:uiPriority="39" w:unhideWhenUsed="1"/>
-    <w:lsdException w:name="toc 4" w:semiHidden="1" w:uiPriority="39" w:unhideWhenUsed="1"/>
-    <w:lsdException w:name="toc 5" w:semiHidden="1" w:uiPriority="39" w:unhideWhenUsed="1"/>
-    <w:lsdException w:name="toc 6" w:semiHidden="1" w:uiPriority="39" w:unhideWhenUsed="1"/>
-    <w:lsdException w:name="toc 7" w:semiHidden="1" w:uiPriority="39" w:unhideWhenUsed="1"/>
-    <w:lsdException w:name="toc 8" w:semiHidden="1" w:uiPriority="39" w:unhideWhenUsed="1"/>
-    <w:lsdException w:name="toc 9" w:semiHidden="1" w:uiPriority="39" w:unhideWhenUsed="1"/>
-    <w:lsdException w:name="Normal Indent" w:semiHidden="1" w:unhideWhenUsed="1"/>
-    <w:lsdException w:name="footnote text" w:semiHidden="1" w:unhideWhenUsed="1"/>
-    <w:lsdException w:name="annotation text" w:semiHidden="1" w:unhideWhenUsed="1"/>
-    <w:lsdException w:name="header" w:semiHidden="1" w:unhideWhenUsed="1"/>
-    <w:lsdException w:name="footer" w:semiHidden="1" w:unhideWhenUsed="1"/>
-    <w:lsdException w:name="index heading" w:semiHidden="1" w:unhideWhenUsed="1"/>
-    <w:lsdException w:name="caption" w:semiHidden="1" w:uiPriority="35" w:unhideWhenUsed="1" w:qFormat="1"/>
-    <w:lsdException w:name="table of figures" w:semiHidden="1" w:unhideWhenUsed="1"/>
-    <w:lsdException w:name="envelope address" w:semiHidden="1" w:unhideWhenUsed="1"/>
-    <w:lsdException w:name="envelope return" w:semiHidden="1" w:unhideWhenUsed="1"/>
-    <w:lsdException w:name="footnote reference" w:semiHidden="1" w:unhideWhenUsed="1"/>
-    <w:lsdException w:name="annotation reference" w:semiHidden="1" w:unhideWhenUsed="1"/>
-    <w:lsdException w:name="line number" w:semiHidden="1" w:unhideWhenUsed="1"/>
-    <w:lsdException w:name="page number" w:semiHidden="1" w:unhideWhenUsed="1"/>
-    <w:lsdException w:name="endnote reference" w:semiHidden="1" w:unhideWhenUsed="1"/>
-    <w:lsdException w:name="endnote text" w:semiHidden="1" w:unhideWhenUsed="1"/>
-    <w:lsdException w:name="table of authorities" w:semiHidden="1" w:unhideWhenUsed="1"/>
-    <w:lsdException w:name="macro" w:semiHidden="1" w:unhideWhenUsed="1"/>
-    <w:lsdException w:name="toa heading" w:semiHidden="1" w:unhideWhenUsed="1"/>
-    <w:lsdException w:name="List" w:semiHidden="1" w:unhideWhenUsed="1"/>
-    <w:lsdException w:name="List Bullet" w:semiHidden="1" w:unhideWhenUsed="1"/>
-    <w:lsdException w:name="List Number" w:semiHidden="1" w:unhideWhenUsed="1"/>
-    <w:lsdException w:name="List 2" w:semiHidden="1" w:unhideWhenUsed="1"/>
-    <w:lsdException w:name="List 3" w:semiHidden="1" w:unhideWhenUsed="1"/>
-    <w:lsdException w:name="List 4" w:semiHidden="1" w:unhideWhenUsed="1"/>
-    <w:lsdException w:name="List 5" w:semiHidden="1" w:unhideWhenUsed="1"/>
-    <w:lsdException w:name="List Bullet 2" w:semiHidden="1" w:unhideWhenUsed="1"/>
-    <w:lsdException w:name="List Bullet 3" w:semiHidden="1" w:unhideWhenUsed="1"/>
-    <w:lsdException w:name="List Bullet 4" w:semiHidden="1" w:unhideWhenUsed="1"/>
-    <w:lsdException w:name="List Bullet 5" w:semiHidden="1" w:unhideWhenUsed="1"/>
-    <w:lsdException w:name="List Number 2" w:semiHidden="1" w:unhideWhenUsed="1"/>
-    <w:lsdException w:name="List Number 3" w:semiHidden="1" w:unhideWhenUsed="1"/>
-    <w:lsdException w:name="List Number 4" w:semiHidden="1" w:unhideWhenUsed="1"/>
-    <w:lsdException w:name="List Number 5" w:semiHidden="1" w:unhideWhenUsed="1"/>
-    <w:lsdException w:name="Title" w:uiPriority="10" w:qFormat="1"/>
-    <w:lsdException w:name="Closing" w:semiHidden="1" w:unhideWhenUsed="1"/>
-    <w:lsdException w:name="Signature" w:semiHidden="1" w:unhideWhenUsed="1"/>
-    <w:lsdException w:name="Default Paragraph Font" w:semiHidden="1" w:uiPriority="1" w:unhideWhenUsed="1"/>
-    <w:lsdException w:name="Body Text" w:semiHidden="1" w:unhideWhenUsed="1"/>
-    <w:lsdException w:name="Body Text Indent" w:semiHidden="1" w:unhideWhenUsed="1"/>
-    <w:lsdException w:name="List Continue" w:semiHidden="1" w:unhideWhenUsed="1"/>
-    <w:lsdException w:name="List Continue 2" w:semiHidden="1" w:unhideWhenUsed="1"/>
-    <w:lsdException w:name="List Continue 3" w:semiHidden="1" w:unhideWhenUsed="1"/>
-    <w:lsdException w:name="List Continue 4" w:semiHidden="1" w:unhideWhenUsed="1"/>
-    <w:lsdException w:name="List Continue 5" w:semiHidden="1" w:unhideWhenUsed="1"/>
-    <w:lsdException w:name="Message Header" w:semiHidden="1" w:unhideWhenUsed="1"/>
-    <w:lsdException w:name="Subtitle" w:uiPriority="11" w:qFormat="1"/>
-    <w:lsdException w:name="Salutation" w:semiHidden="1" w:unhideWhenUsed="1"/>
-    <w:lsdException w:name="Date" w:semiHidden="1" w:unhideWhenUsed="1"/>
-    <w:lsdException w:name="Body Text First Indent" w:semiHidden="1" w:unhideWhenUsed="1"/>
-    <w:lsdException w:name="Body Text First Indent 2" w:semiHidden="1" w:unhideWhenUsed="1"/>
-    <w:lsdException w:name="Note Heading" w:semiHidden="1" w:unhideWhenUsed="1"/>
-    <w:lsdException w:name="Body Text 2" w:semiHidden="1" w:unhideWhenUsed="1"/>
-    <w:lsdException w:name="Body Text 3" w:semiHidden="1" w:unhideWhenUsed="1"/>
-    <w:lsdException w:name="Body Text Indent 2" w:semiHidden="1" w:unhideWhenUsed="1"/>
-    <w:lsdException w:name="Body Text Indent 3" w:semiHidden="1" w:unhideWhenUsed="1"/>
-    <w:lsdException w:name="Block Text" w:semiHidden="1" w:unhideWhenUsed="1"/>
-    <w:lsdException w:name="Hyperlink" w:semiHidden="1" w:unhideWhenUsed="1"/>
-    <w:lsdException w:name="FollowedHyperlink" w:semiHidden="1" w:unhideWhenUsed="1"/>
-    <w:lsdException w:name="Strong" w:uiPriority="22" w:qFormat="1"/>
-    <w:lsdException w:name="Emphasis" w:uiPriority="20" w:qFormat="1"/>
-    <w:lsdException w:name="Document Map" w:semiHidden="1" w:unhideWhenUsed="1"/>
-    <w:lsdException w:name="Plain Text" w:semiHidden="1" w:unhideWhenUsed="1"/>
-    <w:lsdException w:name="E-mail Signature" w:semiHidden="1" w:unhideWhenUsed="1"/>
-    <w:lsdException w:name="HTML Top of Form" w:semiHidden="1" w:unhideWhenUsed="1"/>
-    <w:lsdException w:name="HTML Bottom of Form" w:semiHidden="1" w:unhideWhenUsed="1"/>
-    <w:lsdException w:name="Normal (Web)" w:semiHidden="1" w:unhideWhenUsed="1"/>
-    <w:lsdException w:name="HTML Acronym" w:semiHidden="1" w:unhideWhenUsed="1"/>
-    <w:lsdException w:name="HTML Address" w:semiHidden="1" w:unhideWhenUsed="1"/>
-    <w:lsdException w:name="HTML Cite" w:semiHidden="1" w:unhideWhenUsed="1"/>
-    <w:lsdException w:name="HTML Code" w:semiHidden="1" w:unhideWhenUsed="1"/>
-    <w:lsdException w:name="HTML Definition" w:semiHidden="1" w:unhideWhenUsed="1"/>
-    <w:lsdException w:name="HTML Keyboard" w:semiHidden="1" w:unhideWhenUsed="1"/>
-    <w:lsdException w:name="HTML Preformatted" w:semiHidden="1" w:unhideWhenUsed="1"/>
-    <w:lsdException w:name="HTML Sample" w:semiHidden="1" w:unhideWhenUsed="1"/>
-    <w:lsdException w:name="HTML Typewriter" w:semiHidden="1" w:unhideWhenUsed="1"/>
-    <w:lsdException w:name="HTML Variable" w:semiHidden="1" w:unhideWhenUsed="1"/>
-    <w:lsdException w:name="Normal Table" w:semiHidden="1" w:unhideWhenUsed="1"/>
-    <w:lsdException w:name="annotation subject" w:semiHidden="1" w:unhideWhenUsed="1"/>
-    <w:lsdException w:name="No List" w:semiHidden="1" w:unhideWhenUsed="1"/>
-    <w:lsdException w:name="Outline List 1" w:semiHidden="1" w:unhideWhenUsed="1"/>
-    <w:lsdException w:name="Outline List 2" w:semiHidden="1" w:unhideWhenUsed="1"/>
-    <w:lsdException w:name="Outline List 3" w:semiHidden="1" w:unhideWhenUsed="1"/>
-    <w:lsdException w:name="Table Simple 1" w:semiHidden="1" w:unhideWhenUsed="1"/>
-    <w:lsdException w:name="Table Simple 2" w:semiHidden="1" w:unhideWhenUsed="1"/>
-    <w:lsdException w:name="Table Simple 3" w:semiHidden="1" w:unhideWhenUsed="1"/>
-    <w:lsdException w:name="Table Classic 1" w:semiHidden="1" w:unhideWhenUsed="1"/>
-    <w:lsdException w:name="Table Classic 2" w:semiHidden="1" w:unhideWhenUsed="1"/>
-    <w:lsdException w:name="Table Classic 3" w:semiHidden="1" w:unhideWhenUsed="1"/>
-    <w:lsdException w:name="Table Classic 4" w:semiHidden="1" w:unhideWhenUsed="1"/>
-    <w:lsdException w:name="Table Colorful 1" w:semiHidden="1" w:unhideWhenUsed="1"/>
-    <w:lsdException w:name="Table Colorful 2" w:semiHidden="1" w:unhideWhenUsed="1"/>
-    <w:lsdException w:name="Table Colorful 3" w:semiHidden="1" w:unhideWhenUsed="1"/>
-    <w:lsdException w:name="Table Columns 1" w:semiHidden="1" w:unhideWhenUsed="1"/>
-    <w:lsdException w:name="Table Columns 2" w:semiHidden="1" w:unhideWhenUsed="1"/>
-    <w:lsdException w:name="Table Columns 3" w:semiHidden="1" w:unhideWhenUsed="1"/>
-    <w:lsdException w:name="Table Columns 4" w:semiHidden="1" w:unhideWhenUsed="1"/>
-    <w:lsdException w:name="Table Columns 5" w:semiHidden="1" w:unhideWhenUsed="1"/>
-    <w:lsdException w:name="Table Grid 1" w:semiHidden="1" w:unhideWhenUsed="1"/>
-    <w:lsdException w:name="Table Grid 2" w:semiHidden="1" w:unhideWhenUsed="1"/>
-    <w:lsdException w:name="Table Grid 3" w:semiHidden="1" w:unhideWhenUsed="1"/>
-    <w:lsdException w:name="Table Grid 4" w:semiHidden="1" w:unhideWhenUsed="1"/>
-    <w:lsdException w:name="Table Grid 5" w:semiHidden="1" w:unhideWhenUsed="1"/>
-    <w:lsdException w:name="Table Grid 6" w:semiHidden="1" w:unhideWhenUsed="1"/>
-    <w:lsdException w:name="Table Grid 7" w:semiHidden="1" w:unhideWhenUsed="1"/>
-    <w:lsdException w:name="Table Grid 8" w:semiHidden="1" w:unhideWhenUsed="1"/>
-    <w:lsdException w:name="Table List 1" w:semiHidden="1" w:unhideWhenUsed="1"/>
-    <w:lsdException w:name="Table List 2" w:semiHidden="1" w:unhideWhenUsed="1"/>
-    <w:lsdException w:name="Table List 3" w:semiHidden="1" w:unhideWhenUsed="1"/>
-    <w:lsdException w:name="Table List 4" w:semiHidden="1" w:unhideWhenUsed="1"/>
-    <w:lsdException w:name="Table List 5" w:semiHidden="1" w:unhideWhenUsed="1"/>
-    <w:lsdException w:name="Table List 6" w:semiHidden="1" w:unhideWhenUsed="1"/>
-    <w:lsdException w:name="Table List 7" w:semiHidden="1" w:unhideWhenUsed="1"/>
-    <w:lsdException w:name="Table List 8" w:semiHidden="1" w:unhideWhenUsed="1"/>
-    <w:lsdException w:name="Table 3D effects 1" w:semiHidden="1" w:unhideWhenUsed="1"/>
-    <w:lsdException w:name="Table 3D effects 2" w:semiHidden="1" w:unhideWhenUsed="1"/>
-    <w:lsdException w:name="Table 3D effects 3" w:semiHidden="1" w:unhideWhenUsed="1"/>
-    <w:lsdException w:name="Table Contemporary" w:semiHidden="1" w:unhideWhenUsed="1"/>
-    <w:lsdException w:name="Table Elegant" w:semiHidden="1" w:unhideWhenUsed="1"/>
-    <w:lsdException w:name="Table Professional" w:semiHidden="1" w:unhideWhenUsed="1"/>
-    <w:lsdException w:name="Table Subtle 1" w:semiHidden="1" w:unhideWhenUsed="1"/>
-    <w:lsdException w:name="Table Subtle 2" w:semiHidden="1" w:unhideWhenUsed="1"/>
-    <w:lsdException w:name="Table Web 1" w:semiHidden="1" w:unhideWhenUsed="1"/>
-    <w:lsdException w:name="Table Web 2" w:semiHidden="1" w:unhideWhenUsed="1"/>
-    <w:lsdException w:name="Table Web 3" w:semiHidden="1" w:unhideWhenUsed="1"/>
-    <w:lsdException w:name="Balloon Text" w:semiHidden="1" w:unhideWhenUsed="1"/>
-    <w:lsdException w:name="Table Grid" w:uiPriority="39"/>
-    <w:lsdException w:name="Table Theme" w:semiHidden="1" w:unhideWhenUsed="1"/>
-    <w:lsdException w:name="Placeholder Text" w:semiHidden="1"/>
-    <w:lsdException w:name="No Spacing" w:uiPriority="1" w:qFormat="1"/>
-    <w:lsdException w:name="Light Shading" w:uiPriority="60"/>
-    <w:lsdException w:name="Light List" w:uiPriority="61"/>
-    <w:lsdException w:name="Light Grid" w:uiPriority="62"/>
-    <w:lsdException w:name="Medium Shading 1" w:uiPriority="63"/>
-    <w:lsdException w:name="Medium Shading 2" w:uiPriority="64"/>
-    <w:lsdException w:name="Medium List 1" w:uiPriority="65"/>
-    <w:lsdException w:name="Medium List 2" w:uiPriority="66"/>
-    <w:lsdException w:name="Medium Grid 1" w:uiPriority="67"/>
-    <w:lsdException w:name="Medium Grid 2" w:uiPriority="68"/>
-    <w:lsdException w:name="Medium Grid 3" w:uiPriority="69"/>
-    <w:lsdException w:name="Dark List" w:uiPriority="70"/>
-    <w:lsdException w:name="Colorful Shading" w:uiPriority="71"/>
-    <w:lsdException w:name="Colorful List" w:uiPriority="72"/>
-    <w:lsdException w:name="Colorful Grid" w:uiPriority="73"/>
-    <w:lsdException w:name="Light Shading Accent 1" w:uiPriority="60"/>
-    <w:lsdException w:name="Light List Accent 1" w:uiPriority="61"/>
-    <w:lsdException w:name="Light Grid Accent 1" w:uiPriority="62"/>
-    <w:lsdException w:name="Medium Shading 1 Accent 1" w:uiPriority="63"/>
-    <w:lsdException w:name="Medium Shading 2 Accent 1" w:uiPriority="64"/>
-    <w:lsdException w:name="Medium List 1 Accent 1" w:uiPriority="65"/>
-    <w:lsdException w:name="Revision" w:semiHidden="1"/>
-    <w:lsdException w:name="List Paragraph" w:uiPriority="34" w:qFormat="1"/>
-    <w:lsdException w:name="Quote" w:uiPriority="29" w:qFormat="1"/>
-    <w:lsdException w:name="Intense Quote" w:uiPriority="30" w:qFormat="1"/>
-    <w:lsdException w:name="Medium List 2 Accent 1" w:uiPriority="66"/>
-    <w:lsdException w:name="Medium Grid 1 Accent 1" w:uiPriority="67"/>
-    <w:lsdException w:name="Medium Grid 2 Accent 1" w:uiPriority="68"/>
-    <w:lsdException w:name="Medium Grid 3 Accent 1" w:uiPriority="69"/>
-    <w:lsdException w:name="Dark List Accent 1" w:uiPriority="70"/>
-    <w:lsdException w:name="Colorful Shading Accent 1" w:uiPriority="71"/>
-    <w:lsdException w:name="Colorful List Accent 1" w:uiPriority="72"/>
-    <w:lsdException w:name="Colorful Grid Accent 1" w:uiPriority="73"/>
-    <w:lsdException w:name="Light Shading Accent 2" w:uiPriority="60"/>
-    <w:lsdException w:name="Light List Accent 2" w:uiPriority="61"/>
-    <w:lsdException w:name="Light Grid Accent 2" w:uiPriority="62"/>
-    <w:lsdException w:name="Medium Shading 1 Accent 2" w:uiPriority="63"/>
-    <w:lsdException w:name="Medium Shading 2 Accent 2" w:uiPriority="64"/>
-    <w:lsdException w:name="Medium List 1 Accent 2" w:uiPriority="65"/>
-    <w:lsdException w:name="Medium List 2 Accent 2" w:uiPriority="66"/>
-    <w:lsdException w:name="Medium Grid 1 Accent 2" w:uiPriority="67"/>
-    <w:lsdException w:name="Medium Grid 2 Accent 2" w:uiPriority="68"/>
-    <w:lsdException w:name="Medium Grid 3 Accent 2" w:uiPriority="69"/>
-    <w:lsdException w:name="Dark List Accent 2" w:uiPriority="70"/>
-    <w:lsdException w:name="Colorful Shading Accent 2" w:uiPriority="71"/>
-    <w:lsdException w:name="Colorful List Accent 2" w:uiPriority="72"/>
-    <w:lsdException w:name="Colorful Grid Accent 2" w:uiPriority="73"/>
-    <w:lsdException w:name="Light Shading Accent 3" w:uiPriority="60"/>
-    <w:lsdException w:name="Light List Accent 3" w:uiPriority="61"/>
-    <w:lsdException w:name="Light Grid Accent 3" w:uiPriority="62"/>
-    <w:lsdException w:name="Medium Shading 1 Accent 3" w:uiPriority="63"/>
-    <w:lsdException w:name="Medium Shading 2 Accent 3" w:uiPriority="64"/>
-    <w:lsdException w:name="Medium List 1 Accent 3" w:uiPriority="65"/>
-    <w:lsdException w:name="Medium List 2 Accent 3" w:uiPriority="66"/>
-    <w:lsdException w:name="Medium Grid 1 Accent 3" w:uiPriority="67"/>
-    <w:lsdException w:name="Medium Grid 2 Accent 3" w:uiPriority="68"/>
-    <w:lsdException w:name="Medium Grid 3 Accent 3" w:uiPriority="69"/>
-    <w:lsdException w:name="Dark List Accent 3" w:uiPriority="70"/>
-    <w:lsdException w:name="Colorful Shading Accent 3" w:uiPriority="71"/>
-    <w:lsdException w:name="Colorful List Accent 3" w:uiPriority="72"/>
-    <w:lsdException w:name="Colorful Grid Accent 3" w:uiPriority="73"/>
-    <w:lsdException w:name="Light Shading Accent 4" w:uiPriority="60"/>
-    <w:lsdException w:name="Light List Accent 4" w:uiPriority="61"/>
-    <w:lsdException w:name="Light Grid Accent 4" w:uiPriority="62"/>
-    <w:lsdException w:name="Medium Shading 1 Accent 4" w:uiPriority="63"/>
-    <w:lsdException w:name="Medium Shading 2 Accent 4" w:uiPriority="64"/>
-    <w:lsdException w:name="Medium List 1 Accent 4" w:uiPriority="65"/>
-    <w:lsdException w:name="Medium List 2 Accent 4" w:uiPriority="66"/>
-    <w:lsdException w:name="Medium Grid 1 Accent 4" w:uiPriority="67"/>
-    <w:lsdException w:name="Medium Grid 2 Accent 4" w:uiPriority="68"/>
-    <w:lsdException w:name="Medium Grid 3 Accent 4" w:uiPriority="69"/>
-    <w:lsdException w:name="Dark List Accent 4" w:uiPriority="70"/>
-    <w:lsdException w:name="Colorful Shading Accent 4" w:uiPriority="71"/>
-    <w:lsdException w:name="Colorful List Accent 4" w:uiPriority="72"/>
-    <w:lsdException w:name="Colorful Grid Accent 4" w:uiPriority="73"/>
-    <w:lsdException w:name="Light Shading Accent 5" w:uiPriority="60"/>
-    <w:lsdException w:name="Light List Accent 5" w:uiPriority="61"/>
-    <w:lsdException w:name="Light Grid Accent 5" w:uiPriority="62"/>
-    <w:lsdException w:name="Medium Shading 1 Accent 5" w:uiPriority="63"/>
-    <w:lsdException w:name="Medium Shading 2 Accent 5" w:uiPriority="64"/>
-    <w:lsdException w:name="Medium List 1 Accent 5" w:uiPriority="65"/>
-    <w:lsdException w:name="Medium List 2 Accent 5" w:uiPriority="66"/>
-    <w:lsdException w:name="Medium Grid 1 Accent 5" w:uiPriority="67"/>
-    <w:lsdException w:name="Medium Grid 2 Accent 5" w:uiPriority="68"/>
-    <w:lsdException w:name="Medium Grid 3 Accent 5" w:uiPriority="69"/>
-    <w:lsdException w:name="Dark List Accent 5" w:uiPriority="70"/>
-    <w:lsdException w:name="Colorful Shading Accent 5" w:uiPriority="71"/>
-    <w:lsdException w:name="Colorful List Accent 5" w:uiPriority="72"/>
-    <w:lsdException w:name="Colorful Grid Accent 5" w:uiPriority="73"/>
-    <w:lsdException w:name="Light Shading Accent 6" w:uiPriority="60"/>
-    <w:lsdException w:name="Light List Accent 6" w:uiPriority="61"/>
-    <w:lsdException w:name="Light Grid Accent 6" w:uiPriority="62"/>
-    <w:lsdException w:name="Medium Shading 1 Accent 6" w:uiPriority="63"/>
-    <w:lsdException w:name="Medium Shading 2 Accent 6" w:uiPriority="64"/>
-    <w:lsdException w:name="Medium List 1 Accent 6" w:uiPriority="65"/>
-    <w:lsdException w:name="Medium List 2 Accent 6" w:uiPriority="66"/>
-    <w:lsdException w:name="Medium Grid 1 Accent 6" w:uiPriority="67"/>
-    <w:lsdException w:name="Medium Grid 2 Accent 6" w:uiPriority="68"/>
-    <w:lsdException w:name="Medium Grid 3 Accent 6" w:uiPriority="69"/>
-    <w:lsdException w:name="Dark List Accent 6" w:uiPriority="70"/>
-    <w:lsdException w:name="Colorful Shading Accent 6" w:uiPriority="71"/>
-    <w:lsdException w:name="Colorful List Accent 6" w:uiPriority="72"/>
-    <w:lsdException w:name="Colorful Grid Accent 6" w:uiPriority="73"/>
-    <w:lsdException w:name="Subtle Emphasis" w:uiPriority="19" w:qFormat="1"/>
-    <w:lsdException w:name="Intense Emphasis" w:uiPriority="21" w:qFormat="1"/>
-    <w:lsdException w:name="Subtle Reference" w:uiPriority="31" w:qFormat="1"/>
-    <w:lsdException w:name="Intense Reference" w:uiPriority="32" w:qFormat="1"/>
-    <w:lsdException w:name="Book Title" w:uiPriority="33" w:qFormat="1"/>
-    <w:lsdException w:name="Bibliography" w:semiHidden="1" w:uiPriority="37" w:unhideWhenUsed="1"/>
-    <w:lsdException w:name="TOC Heading" w:semiHidden="1" w:uiPriority="39" w:unhideWhenUsed="1" w:qFormat="1"/>
-    <w:lsdException w:name="Plain Table 1" w:uiPriority="41"/>
-    <w:lsdException w:name="Plain Table 2" w:uiPriority="42"/>
-    <w:lsdException w:name="Plain Table 3" w:uiPriority="43"/>
-    <w:lsdException w:name="Plain Table 4" w:uiPriority="44"/>
-    <w:lsdException w:name="Plain Table 5" w:uiPriority="45"/>
-    <w:lsdException w:name="Grid Table Light" w:uiPriority="40"/>
-    <w:lsdException w:name="Grid Table 1 Light" w:uiPriority="46"/>
-    <w:lsdException w:name="Grid Table 2" w:uiPriority="47"/>
-    <w:lsdException w:name="Grid Table 3" w:uiPriority="48"/>
-    <w:lsdException w:name="Grid Table 4" w:uiPriority="49"/>
-    <w:lsdException w:name="Grid Table 5 Dark" w:uiPriority="50"/>
-    <w:lsdException w:name="Grid Table 6 Colorful" w:uiPriority="51"/>
-    <w:lsdException w:name="Grid Table 7 Colorful" w:uiPriority="52"/>
-    <w:lsdException w:name="Grid Table 1 Light Accent 1" w:uiPriority="46"/>
-    <w:lsdException w:name="Grid Table 2 Accent 1" w:uiPriority="47"/>
-    <w:lsdException w:name="Grid Table 3 Accent 1" w:uiPriority="48"/>
-    <w:lsdException w:name="Grid Table 4 Accent 1" w:uiPriority="49"/>
-    <w:lsdException w:name="Grid Table 5 Dark Accent 1" w:uiPriority="50"/>
-    <w:lsdException w:name="Grid Table 6 Colorful Accent 1" w:uiPriority="51"/>
-    <w:lsdException w:name="Grid Table 7 Colorful Accent 1" w:uiPriority="52"/>
-    <w:lsdException w:name="Grid Table 1 Light Accent 2" w:uiPriority="46"/>
-    <w:lsdException w:name="Grid Table 2 Accent 2" w:uiPriority="47"/>
-    <w:lsdException w:name="Grid Table 3 Accent 2" w:uiPriority="48"/>
-    <w:lsdException w:name="Grid Table 4 Accent 2" w:uiPriority="49"/>
-    <w:lsdException w:name="Grid Table 5 Dark Accent 2" w:uiPriority="50"/>
-    <w:lsdException w:name="Grid Table 6 Colorful Accent 2" w:uiPriority="51"/>
-    <w:lsdException w:name="Grid Table 7 Colorful Accent 2" w:uiPriority="52"/>
-    <w:lsdException w:name="Grid Table 1 Light Accent 3" w:uiPriority="46"/>
-    <w:lsdException w:name="Grid Table 2 Accent 3" w:uiPriority="47"/>
-    <w:lsdException w:name="Grid Table 3 Accent 3" w:uiPriority="48"/>
-    <w:lsdException w:name="Grid Table 4 Accent 3" w:uiPriority="49"/>
-    <w:lsdException w:name="Grid Table 5 Dark Accent 3" w:uiPriority="50"/>
-    <w:lsdException w:name="Grid Table 6 Colorful Accent 3" w:uiPriority="51"/>
-    <w:lsdException w:name="Grid Table 7 Colorful Accent 3" w:uiPriority="52"/>
-    <w:lsdException w:name="Grid Table 1 Light Accent 4" w:uiPriority="46"/>
-    <w:lsdException w:name="Grid Table 2 Accent 4" w:uiPriority="47"/>
-    <w:lsdException w:name="Grid Table 3 Accent 4" w:uiPriority="48"/>
-    <w:lsdException w:name="Grid Table 4 Accent 4" w:uiPriority="49"/>
-    <w:lsdException w:name="Grid Table 5 Dark Accent 4" w:uiPriority="50"/>
-    <w:lsdException w:name="Grid Table 6 Colorful Accent 4" w:uiPriority="51"/>
-    <w:lsdException w:name="Grid Table 7 Colorful Accent 4" w:uiPriority="52"/>
-    <w:lsdException w:name="Grid Table 1 Light Accent 5" w:uiPriority="46"/>
-    <w:lsdException w:name="Grid Table 2 Accent 5" w:uiPriority="47"/>
-    <w:lsdException w:name="Grid Table 3 Accent 5" w:uiPriority="48"/>
-    <w:lsdException w:name="Grid Table 4 Accent 5" w:uiPriority="49"/>
-    <w:lsdException w:name="Grid Table 5 Dark Accent 5" w:uiPriority="50"/>
-    <w:lsdException w:name="Grid Table 6 Colorful Accent 5" w:uiPriority="51"/>
-    <w:lsdException w:name="Grid Table 7 Colorful Accent 5" w:uiPriority="52"/>
-    <w:lsdException w:name="Grid Table 1 Light Accent 6" w:uiPriority="46"/>
-    <w:lsdException w:name="Grid Table 2 Accent 6" w:uiPriority="47"/>
-    <w:lsdException w:name="Grid Table 3 Accent 6" w:uiPriority="48"/>
-    <w:lsdException w:name="Grid Table 4 Accent 6" w:uiPriority="49"/>
-    <w:lsdException w:name="Grid Table 5 Dark Accent 6" w:uiPriority="50"/>
-    <w:lsdException w:name="Grid Table 6 Colorful Accent 6" w:uiPriority="51"/>
-    <w:lsdException w:name="Grid Table 7 Colorful Accent 6" w:uiPriority="52"/>
-    <w:lsdException w:name="List Table 1 Light" w:uiPriority="46"/>
-    <w:lsdException w:name="List Table 2" w:uiPriority="47"/>
-    <w:lsdException w:name="List Table 3" w:uiPriority="48"/>
-    <w:lsdException w:name="List Table 4" w:uiPriority="49"/>
-    <w:lsdException w:name="List Table 5 Dark" w:uiPriority="50"/>
-    <w:lsdException w:name="List Table 6 Colorful" w:uiPriority="51"/>
-    <w:lsdException w:name="List Table 7 Colorful" w:uiPriority="52"/>
-    <w:lsdException w:name="List Table 1 Light Accent 1" w:uiPriority="46"/>
-    <w:lsdException w:name="List Table 2 Accent 1" w:uiPriority="47"/>
-    <w:lsdException w:name="List Table 3 Accent 1" w:uiPriority="48"/>
-    <w:lsdException w:name="List Table 4 Accent 1" w:uiPriority="49"/>
-    <w:lsdException w:name="List Table 5 Dark Accent 1" w:uiPriority="50"/>
-    <w:lsdException w:name="List Table 6 Colorful Accent 1" w:uiPriority="51"/>
-    <w:lsdException w:name="List Table 7 Colorful Accent 1" w:uiPriority="52"/>
-    <w:lsdException w:name="List Table 1 Light Accent 2" w:uiPriority="46"/>
-    <w:lsdException w:name="List Table 2 Accent 2" w:uiPriority="47"/>
-    <w:lsdException w:name="List Table 3 Accent 2" w:uiPriority="48"/>
-    <w:lsdException w:name="List Table 4 Accent 2" w:uiPriority="49"/>
-    <w:lsdException w:name="List Table 5 Dark Accent 2" w:uiPriority="50"/>
-    <w:lsdException w:name="List Table 6 Colorful Accent 2" w:uiPriority="51"/>
-    <w:lsdException w:name="List Table 7 Colorful Accent 2" w:uiPriority="52"/>
-    <w:lsdException w:name="List Table 1 Light Accent 3" w:uiPriority="46"/>
-    <w:lsdException w:name="List Table 2 Accent 3" w:uiPriority="47"/>
-    <w:lsdException w:name="List Table 3 Accent 3" w:uiPriority="48"/>
-    <w:lsdException w:name="List Table 4 Accent 3" w:uiPriority="49"/>
-    <w:lsdException w:name="List Table 5 Dark Accent 3" w:uiPriority="50"/>
-    <w:lsdException w:name="List Table 6 Colorful Accent 3" w:uiPriority="51"/>
-    <w:lsdException w:name="List Table 7 Colorful Accent 3" w:uiPriority="52"/>
-    <w:lsdException w:name="List Table 1 Light Accent 4" w:uiPriority="46"/>
-    <w:lsdException w:name="List Table 2 Accent 4" w:uiPriority="47"/>
-    <w:lsdException w:name="List Table 3 Accent 4" w:uiPriority="48"/>
-    <w:lsdException w:name="List Table 4 Accent 4" w:uiPriority="49"/>
-    <w:lsdException w:name="List Table 5 Dark Accent 4" w:uiPriority="50"/>
-    <w:lsdException w:name="List Table 6 Colorful Accent 4" w:uiPriority="51"/>
-    <w:lsdException w:name="List Table 7 Colorful Accent 4" w:uiPriority="52"/>
-    <w:lsdException w:name="List Table 1 Light Accent 5" w:uiPriority="46"/>
-    <w:lsdException w:name="List Table 2 Accent 5" w:uiPriority="47"/>
-    <w:lsdException w:name="List Table 3 Accent 5" w:uiPriority="48"/>
-    <w:lsdException w:name="List Table 4 Accent 5" w:uiPriority="49"/>
-    <w:lsdException w:name="List Table 5 Dark Accent 5" w:uiPriority="50"/>
-    <w:lsdException w:name="List Table 6 Colorful Accent 5" w:uiPriority="51"/>
-    <w:lsdException w:name="List Table 7 Colorful Accent 5" w:uiPriority="52"/>
-    <w:lsdException w:name="List Table 1 Light Accent 6" w:uiPriority="46"/>
-    <w:lsdException w:name="List Table 2 Accent 6" w:uiPriority="47"/>
-    <w:lsdException w:name="List Table 3 Accent 6" w:uiPriority="48"/>
-    <w:lsdException w:name="List Table 4 Accent 6" w:uiPriority="49"/>
-    <w:lsdException w:name="List Table 5 Dark Accent 6" w:uiPriority="50"/>
-    <w:lsdException w:name="List Table 6 Colorful Accent 6" w:uiPriority="51"/>
-    <w:lsdException w:name="List Table 7 Colorful Accent 6" w:uiPriority="52"/>
-    <w:lsdException w:name="Mention" w:semiHidden="1" w:unhideWhenUsed="1"/>
-    <w:lsdException w:name="Smart Hyperlink" w:semiHidden="1" w:unhideWhenUsed="1"/>
-    <w:lsdException w:name="Hashtag" w:semiHidden="1" w:unhideWhenUsed="1"/>
-    <w:lsdException w:name="Unresolved Mention" w:semiHidden="1" w:unhideWhenUsed="1"/>
+  <w:latentStyles w:defLockedState="0" w:defUIPriority="99" w:defSemiHidden="1" w:defUnhideWhenUsed="1" w:defQFormat="0" w:count="267">
+    <w:lsdException w:name="Normal" w:semiHidden="0" w:uiPriority="0" w:unhideWhenUsed="0" w:qFormat="1"/>
+    <w:lsdException w:name="heading 1" w:semiHidden="0" w:uiPriority="9" w:unhideWhenUsed="0" w:qFormat="1"/>
+    <w:lsdException w:name="heading 2" w:uiPriority="9" w:qFormat="1"/>
+    <w:lsdException w:name="heading 3" w:uiPriority="9" w:qFormat="1"/>
+    <w:lsdException w:name="heading 4" w:uiPriority="9" w:qFormat="1"/>
+    <w:lsdException w:name="heading 5" w:uiPriority="9" w:qFormat="1"/>
+    <w:lsdException w:name="heading 6" w:uiPriority="9" w:qFormat="1"/>
+    <w:lsdException w:name="heading 7" w:uiPriority="9" w:qFormat="1"/>
+    <w:lsdException w:name="heading 8" w:uiPriority="9" w:qFormat="1"/>
+    <w:lsdException w:name="heading 9" w:uiPriority="9" w:qFormat="1"/>
+    <w:lsdException w:name="toc 1" w:uiPriority="39"/>
+    <w:lsdException w:name="toc 2" w:uiPriority="39"/>
+    <w:lsdException w:name="toc 3" w:uiPriority="39"/>
+    <w:lsdException w:name="toc 4" w:uiPriority="39"/>
+    <w:lsdException w:name="toc 5" w:uiPriority="39"/>
+    <w:lsdException w:name="toc 6" w:uiPriority="39"/>
+    <w:lsdException w:name="toc 7" w:uiPriority="39"/>
+    <w:lsdException w:name="toc 8" w:uiPriority="39"/>
+    <w:lsdException w:name="toc 9" w:uiPriority="39"/>
+    <w:lsdException w:name="caption" w:uiPriority="35" w:qFormat="1"/>
+    <w:lsdException w:name="Title" w:semiHidden="0" w:uiPriority="10" w:unhideWhenUsed="0" w:qFormat="1"/>
+    <w:lsdException w:name="Default Paragraph Font" w:uiPriority="1"/>
+    <w:lsdException w:name="Subtitle" w:semiHidden="0" w:uiPriority="11" w:unhideWhenUsed="0" w:qFormat="1"/>
+    <w:lsdException w:name="Strong" w:semiHidden="0" w:uiPriority="22" w:unhideWhenUsed="0" w:qFormat="1"/>
+    <w:lsdException w:name="Emphasis" w:semiHidden="0" w:uiPriority="20" w:unhideWhenUsed="0" w:qFormat="1"/>
+    <w:lsdException w:name="Table Grid" w:semiHidden="0" w:uiPriority="39" w:unhideWhenUsed="0"/>
+    <w:lsdException w:name="Placeholder Text" w:unhideWhenUsed="0"/>
+    <w:lsdException w:name="No Spacing" w:semiHidden="0" w:uiPriority="1" w:unhideWhenUsed="0" w:qFormat="1"/>
+    <w:lsdException w:name="Light Shading" w:semiHidden="0" w:uiPriority="60" w:unhideWhenUsed="0"/>
+    <w:lsdException w:name="Light List" w:semiHidden="0" w:uiPriority="61" w:unhideWhenUsed="0"/>
+    <w:lsdException w:name="Light Grid" w:semiHidden="0" w:uiPriority="62" w:unhideWhenUsed="0"/>
+    <w:lsdException w:name="Medium Shading 1" w:semiHidden="0" w:uiPriority="63" w:unhideWhenUsed="0"/>
+    <w:lsdException w:name="Medium Shading 2" w:semiHidden="0" w:uiPriority="64" w:unhideWhenUsed="0"/>
+    <w:lsdException w:name="Medium List 1" w:semiHidden="0" w:uiPriority="65" w:unhideWhenUsed="0"/>
+    <w:lsdException w:name="Medium List 2" w:semiHidden="0" w:uiPriority="66" w:unhideWhenUsed="0"/>
+    <w:lsdException w:name="Medium Grid 1" w:semiHidden="0" w:uiPriority="67" w:unhideWhenUsed="0"/>
+    <w:lsdException w:name="Medium Grid 2" w:semiHidden="0" w:uiPriority="68" w:unhideWhenUsed="0"/>
+    <w:lsdException w:name="Medium Grid 3" w:semiHidden="0" w:uiPriority="69" w:unhideWhenUsed="0"/>
+    <w:lsdException w:name="Dark List" w:semiHidden="0" w:uiPriority="70" w:unhideWhenUsed="0"/>
+    <w:lsdException w:name="Colorful Shading" w:semiHidden="0" w:uiPriority="71" w:unhideWhenUsed="0"/>
+    <w:lsdException w:name="Colorful List" w:semiHidden="0" w:uiPriority="72" w:unhideWhenUsed="0"/>
+    <w:lsdException w:name="Colorful Grid" w:semiHidden="0" w:uiPriority="73" w:unhideWhenUsed="0"/>
+    <w:lsdException w:name="Light Shading Accent 1" w:semiHidden="0" w:uiPriority="60" w:unhideWhenUsed="0"/>
+    <w:lsdException w:name="Light List Accent 1" w:semiHidden="0" w:uiPriority="61" w:unhideWhenUsed="0"/>
+    <w:lsdException w:name="Light Grid Accent 1" w:semiHidden="0" w:uiPriority="62" w:unhideWhenUsed="0"/>
+    <w:lsdException w:name="Medium Shading 1 Accent 1" w:semiHidden="0" w:uiPriority="63" w:unhideWhenUsed="0"/>
+    <w:lsdException w:name="Medium Shading 2 Accent 1" w:semiHidden="0" w:uiPriority="64" w:unhideWhenUsed="0"/>
+    <w:lsdException w:name="Medium List 1 Accent 1" w:semiHidden="0" w:uiPriority="65" w:unhideWhenUsed="0"/>
+    <w:lsdException w:name="Revision" w:unhideWhenUsed="0"/>
+    <w:lsdException w:name="List Paragraph" w:semiHidden="0" w:uiPriority="34" w:unhideWhenUsed="0" w:qFormat="1"/>
+    <w:lsdException w:name="Quote" w:semiHidden="0" w:uiPriority="29" w:unhideWhenUsed="0" w:qFormat="1"/>
+    <w:lsdException w:name="Intense Quote" w:semiHidden="0" w:uiPriority="30" w:unhideWhenUsed="0" w:qFormat="1"/>
+    <w:lsdException w:name="Medium List 2 Accent 1" w:semiHidden="0" w:uiPriority="66" w:unhideWhenUsed="0"/>
+    <w:lsdException w:name="Medium Grid 1 Accent 1" w:semiHidden="0" w:uiPriority="67" w:unhideWhenUsed="0"/>
+    <w:lsdException w:name="Medium Grid 2 Accent 1" w:semiHidden="0" w:uiPriority="68" w:unhideWhenUsed="0"/>
+    <w:lsdException w:name="Medium Grid 3 Accent 1" w:semiHidden="0" w:uiPriority="69" w:unhideWhenUsed="0"/>
+    <w:lsdException w:name="Dark List Accent 1" w:semiHidden="0" w:uiPriority="70" w:unhideWhenUsed="0"/>
+    <w:lsdException w:name="Colorful Shading Accent 1" w:semiHidden="0" w:uiPriority="71" w:unhideWhenUsed="0"/>
+    <w:lsdException w:name="Colorful List Accent 1" w:semiHidden="0" w:uiPriority="72" w:unhideWhenUsed="0"/>
+    <w:lsdException w:name="Colorful Grid Accent 1" w:semiHidden="0" w:uiPriority="73" w:unhideWhenUsed="0"/>
+    <w:lsdException w:name="Light Shading Accent 2" w:semiHidden="0" w:uiPriority="60" w:unhideWhenUsed="0"/>
+    <w:lsdException w:name="Light List Accent 2" w:semiHidden="0" w:uiPriority="61" w:unhideWhenUsed="0"/>
+    <w:lsdException w:name="Light Grid Accent 2" w:semiHidden="0" w:uiPriority="62" w:unhideWhenUsed="0"/>
+    <w:lsdException w:name="Medium Shading 1 Accent 2" w:semiHidden="0" w:uiPriority="63" w:unhideWhenUsed="0"/>
+    <w:lsdException w:name="Medium Shading 2 Accent 2" w:semiHidden="0" w:uiPriority="64" w:unhideWhenUsed="0"/>
+    <w:lsdException w:name="Medium List 1 Accent 2" w:semiHidden="0" w:uiPriority="65" w:unhideWhenUsed="0"/>
+    <w:lsdException w:name="Medium List 2 Accent 2" w:semiHidden="0" w:uiPriority="66" w:unhideWhenUsed="0"/>
+    <w:lsdException w:name="Medium Grid 1 Accent 2" w:semiHidden="0" w:uiPriority="67" w:unhideWhenUsed="0"/>
+    <w:lsdException w:name="Medium Grid 2 Accent 2" w:semiHidden="0" w:uiPriority="68" w:unhideWhenUsed="0"/>
+    <w:lsdException w:name="Medium Grid 3 Accent 2" w:semiHidden="0" w:uiPriority="69" w:unhideWhenUsed="0"/>
+    <w:lsdException w:name="Dark List Accent 2" w:semiHidden="0" w:uiPriority="70" w:unhideWhenUsed="0"/>
+    <w:lsdException w:name="Colorful Shading Accent 2" w:semiHidden="0" w:uiPriority="71" w:unhideWhenUsed="0"/>
+    <w:lsdException w:name="Colorful List Accent 2" w:semiHidden="0" w:uiPriority="72" w:unhideWhenUsed="0"/>
+    <w:lsdException w:name="Colorful Grid Accent 2" w:semiHidden="0" w:uiPriority="73" w:unhideWhenUsed="0"/>
+    <w:lsdException w:name="Light Shading Accent 3" w:semiHidden="0" w:uiPriority="60" w:unhideWhenUsed="0"/>
+    <w:lsdException w:name="Light List Accent 3" w:semiHidden="0" w:uiPriority="61" w:unhideWhenUsed="0"/>
+    <w:lsdException w:name="Light Grid Accent 3" w:semiHidden="0" w:uiPriority="62" w:unhideWhenUsed="0"/>
+    <w:lsdException w:name="Medium Shading 1 Accent 3" w:semiHidden="0" w:uiPriority="63" w:unhideWhenUsed="0"/>
+    <w:lsdException w:name="Medium Shading 2 Accent 3" w:semiHidden="0" w:uiPriority="64" w:unhideWhenUsed="0"/>
+    <w:lsdException w:name="Medium List 1 Accent 3" w:semiHidden="0" w:uiPriority="65" w:unhideWhenUsed="0"/>
+    <w:lsdException w:name="Medium List 2 Accent 3" w:semiHidden="0" w:uiPriority="66" w:unhideWhenUsed="0"/>
+    <w:lsdException w:name="Medium Grid 1 Accent 3" w:semiHidden="0" w:uiPriority="67" w:unhideWhenUsed="0"/>
+    <w:lsdException w:name="Medium Grid 2 Accent 3" w:semiHidden="0" w:uiPriority="68" w:unhideWhenUsed="0"/>
+    <w:lsdException w:name="Medium Grid 3 Accent 3" w:semiHidden="0" w:uiPriority="69" w:unhideWhenUsed="0"/>
+    <w:lsdException w:name="Dark List Accent 3" w:semiHidden="0" w:uiPriority="70" w:unhideWhenUsed="0"/>
+    <w:lsdException w:name="Colorful Shading Accent 3" w:semiHidden="0" w:uiPriority="71" w:unhideWhenUsed="0"/>
+    <w:lsdException w:name="Colorful List Accent 3" w:semiHidden="0" w:uiPriority="72" w:unhideWhenUsed="0"/>
+    <w:lsdException w:name="Colorful Grid Accent 3" w:semiHidden="0" w:uiPriority="73" w:unhideWhenUsed="0"/>
+    <w:lsdException w:name="Light Shading Accent 4" w:semiHidden="0" w:uiPriority="60" w:unhideWhenUsed="0"/>
+    <w:lsdException w:name="Light List Accent 4" w:semiHidden="0" w:uiPriority="61" w:unhideWhenUsed="0"/>
+    <w:lsdException w:name="Light Grid Accent 4" w:semiHidden="0" w:uiPriority="62" w:unhideWhenUsed="0"/>
+    <w:lsdException w:name="Medium Shading 1 Accent 4" w:semiHidden="0" w:uiPriority="63" w:unhideWhenUsed="0"/>
+    <w:lsdException w:name="Medium Shading 2 Accent 4" w:semiHidden="0" w:uiPriority="64" w:unhideWhenUsed="0"/>
+    <w:lsdException w:name="Medium List 1 Accent 4" w:semiHidden="0" w:uiPriority="65" w:unhideWhenUsed="0"/>
+    <w:lsdException w:name="Medium List 2 Accent 4" w:semiHidden="0" w:uiPriority="66" w:unhideWhenUsed="0"/>
+    <w:lsdException w:name="Medium Grid 1 Accent 4" w:semiHidden="0" w:uiPriority="67" w:unhideWhenUsed="0"/>
+    <w:lsdException w:name="Medium Grid 2 Accent 4" w:semiHidden="0" w:uiPriority="68" w:unhideWhenUsed="0"/>
+    <w:lsdException w:name="Medium Grid 3 Accent 4" w:semiHidden="0" w:uiPriority="69" w:unhideWhenUsed="0"/>
+    <w:lsdException w:name="Dark List Accent 4" w:semiHidden="0" w:uiPriority="70" w:unhideWhenUsed="0"/>
+    <w:lsdException w:name="Colorful Shading Accent 4" w:semiHidden="0" w:uiPriority="71" w:unhideWhenUsed="0"/>
+    <w:lsdException w:name="Colorful List Accent 4" w:semiHidden="0" w:uiPriority="72" w:unhideWhenUsed="0"/>
+    <w:lsdException w:name="Colorful Grid Accent 4" w:semiHidden="0" w:uiPriority="73" w:unhideWhenUsed="0"/>
+    <w:lsdException w:name="Light Shading Accent 5" w:semiHidden="0" w:uiPriority="60" w:unhideWhenUsed="0"/>
+    <w:lsdException w:name="Light List Accent 5" w:semiHidden="0" w:uiPriority="61" w:unhideWhenUsed="0"/>
+    <w:lsdException w:name="Light Grid Accent 5" w:semiHidden="0" w:uiPriority="62" w:unhideWhenUsed="0"/>
+    <w:lsdException w:name="Medium Shading 1 Accent 5" w:semiHidden="0" w:uiPriority="63" w:unhideWhenUsed="0"/>
+    <w:lsdException w:name="Medium Shading 2 Accent 5" w:semiHidden="0" w:uiPriority="64" w:unhideWhenUsed="0"/>
+    <w:lsdException w:name="Medium List 1 Accent 5" w:semiHidden="0" w:uiPriority="65" w:unhideWhenUsed="0"/>
+    <w:lsdException w:name="Medium List 2 Accent 5" w:semiHidden="0" w:uiPriority="66" w:unhideWhenUsed="0"/>
+    <w:lsdException w:name="Medium Grid 1 Accent 5" w:semiHidden="0" w:uiPriority="67" w:unhideWhenUsed="0"/>
+    <w:lsdException w:name="Medium Grid 2 Accent 5" w:semiHidden="0" w:uiPriority="68" w:unhideWhenUsed="0"/>
+    <w:lsdException w:name="Medium Grid 3 Accent 5" w:semiHidden="0" w:uiPriority="69" w:unhideWhenUsed="0"/>
+    <w:lsdException w:name="Dark List Accent 5" w:semiHidden="0" w:uiPriority="70" w:unhideWhenUsed="0"/>
+    <w:lsdException w:name="Colorful Shading Accent 5" w:semiHidden="0" w:uiPriority="71" w:unhideWhenUsed="0"/>
+    <w:lsdException w:name="Colorful List Accent 5" w:semiHidden="0" w:uiPriority="72" w:unhideWhenUsed="0"/>
+    <w:lsdException w:name="Colorful Grid Accent 5" w:semiHidden="0" w:uiPriority="73" w:unhideWhenUsed="0"/>
+    <w:lsdException w:name="Light Shading Accent 6" w:semiHidden="0" w:uiPriority="60" w:unhideWhenUsed="0"/>
+    <w:lsdException w:name="Light List Accent 6" w:semiHidden="0" w:uiPriority="61" w:unhideWhenUsed="0"/>
+    <w:lsdException w:name="Light Grid Accent 6" w:semiHidden="0" w:uiPriority="62" w:unhideWhenUsed="0"/>
+    <w:lsdException w:name="Medium Shading 1 Accent 6" w:semiHidden="0" w:uiPriority="63" w:unhideWhenUsed="0"/>
+    <w:lsdException w:name="Medium Shading 2 Accent 6" w:semiHidden="0" w:uiPriority="64" w:unhideWhenUsed="0"/>
+    <w:lsdException w:name="Medium List 1 Accent 6" w:semiHidden="0" w:uiPriority="65" w:unhideWhenUsed="0"/>
+    <w:lsdException w:name="Medium List 2 Accent 6" w:semiHidden="0" w:uiPriority="66" w:unhideWhenUsed="0"/>
+    <w:lsdException w:name="Medium Grid 1 Accent 6" w:semiHidden="0" w:uiPriority="67" w:unhideWhenUsed="0"/>
+    <w:lsdException w:name="Medium Grid 2 Accent 6" w:semiHidden="0" w:uiPriority="68" w:unhideWhenUsed="0"/>
+    <w:lsdException w:name="Medium Grid 3 Accent 6" w:semiHidden="0" w:uiPriority="69" w:unhideWhenUsed="0"/>
+    <w:lsdException w:name="Dark List Accent 6" w:semiHidden="0" w:uiPriority="70" w:unhideWhenUsed="0"/>
+    <w:lsdException w:name="Colorful Shading Accent 6" w:semiHidden="0" w:uiPriority="71" w:unhideWhenUsed="0"/>
+    <w:lsdException w:name="Colorful List Accent 6" w:semiHidden="0" w:uiPriority="72" w:unhideWhenUsed="0"/>
+    <w:lsdException w:name="Colorful Grid Accent 6" w:semiHidden="0" w:uiPriority="73" w:unhideWhenUsed="0"/>
+    <w:lsdException w:name="Subtle Emphasis" w:semiHidden="0" w:uiPriority="19" w:unhideWhenUsed="0" w:qFormat="1"/>
+    <w:lsdException w:name="Intense Emphasis" w:semiHidden="0" w:uiPriority="21" w:unhideWhenUsed="0" w:qFormat="1"/>
+    <w:lsdException w:name="Subtle Reference" w:semiHidden="0" w:uiPriority="31" w:unhideWhenUsed="0" w:qFormat="1"/>
+    <w:lsdException w:name="Intense Reference" w:semiHidden="0" w:uiPriority="32" w:unhideWhenUsed="0" w:qFormat="1"/>
+    <w:lsdException w:name="Book Title" w:semiHidden="0" w:uiPriority="33" w:unhideWhenUsed="0" w:qFormat="1"/>
+    <w:lsdException w:name="Bibliography" w:uiPriority="37"/>
+    <w:lsdException w:name="TOC Heading" w:uiPriority="39" w:qFormat="1"/>
+  </w:latentStyles>
+  <w:style w:type="paragraph" w:default="1" w:styleId="Normal">
+    <w:name w:val="Normal"/>
+    <w:qFormat/>
+  </w:style>
+  <w:style w:type="paragraph" w:styleId="Heading1">
+    <w:name w:val="heading 1"/>
+    <w:basedOn w:val="Normal"/>
+    <w:next w:val="Normal"/>
+    <w:link w:val="Heading1Char"/>
+    <w:uiPriority w:val="9"/>
+    <w:qFormat/>
+    <w:rsid w:val="00B06DEC"/>
+    <w:pPr>
+      <w:keepNext/>
+      <w:keepLines/>
+      <w:spacing w:before="240" w:after="0"/>
+      <w:outlineLvl w:val="0"/>
+    </w:pPr>
+    <w:rPr>
+      <w:rFonts w:asciiTheme="majorHAnsi" w:eastAsiaTheme="majorEastAsia" w:hAnsiTheme="majorHAnsi" w:cstheme="majorBidi"/>
+      <w:color w:val="2F5496" w:themeColor="accent1" w:themeShade="BF"/>
+      <w:sz w:val="32"/>
+      <w:szCs w:val="32"/>
+    </w:rPr>
+  </w:style>
+  <w:style w:type="character" w:default="1" w:styleId="DefaultParagraphFont">
+    <w:name w:val="Default Paragraph Font"/>
+    <w:uiPriority w:val="1"/>
+    <w:semiHidden/>
+    <w:unhideWhenUsed/>
+  </w:style>
+  <w:style w:type="table" w:default="1" w:styleId="TableNormal">
+    <w:name w:val="Normal Table"/>
+    <w:uiPriority w:val="99"/>
+    <w:semiHidden/>
+    <w:unhideWhenUsed/>
+    <w:tblPr>
+      <w:tblInd w:w="0" w:type="dxa"/>
+      <w:tblCellMar>
+        <w:top w:w="0" w:type="dxa"/>
+        <w:left w:w="108" w:type="dxa"/>
+        <w:bottom w:w="0" w:type="dxa"/>
+        <w:right w:w="108" w:type="dxa"/>
+      </w:tblCellMar>
+    </w:tblPr>
+  </w:style>
+  <w:style w:type="numbering" w:default="1" w:styleId="NoList">
+    <w:name w:val="No List"/>
+    <w:uiPriority w:val="99"/>
+    <w:semiHidden/>
+    <w:unhideWhenUsed/>
+  </w:style>
+  <w:style w:type="paragraph" w:styleId="Title">
+    <w:name w:val="Title"/>
+    <w:basedOn w:val="Normal"/>
+    <w:next w:val="Normal"/>
+    <w:link w:val="TitleChar"/>
+    <w:uiPriority w:val="10"/>
+    <w:qFormat/>
+    <w:rsid w:val="00B06DEC"/>
+    <w:pPr>
+      <w:spacing w:after="0" w:line="240" w:lineRule="auto"/>
+      <w:contextualSpacing/>
+    </w:pPr>
+    <w:rPr>
+      <w:rFonts w:asciiTheme="majorHAnsi" w:eastAsiaTheme="majorEastAsia" w:hAnsiTheme="majorHAnsi" w:cstheme="majorBidi"/>
+      <w:spacing w:val="-10"/>
+      <w:kern w:val="28"/>
+      <w:sz w:val="56"/>
+      <w:szCs w:val="56"/>
+    </w:rPr>
+  </w:style>
+  <w:style w:type="character" w:customStyle="1" w:styleId="TitleChar">
+    <w:name w:val="Title Char"/>
+    <w:basedOn w:val="DefaultParagraphFont"/>
+    <w:link w:val="Title"/>
+    <w:uiPriority w:val="10"/>
+    <w:rsid w:val="00B06DEC"/>
+    <w:rPr>
+      <w:rFonts w:asciiTheme="majorHAnsi" w:eastAsiaTheme="majorEastAsia" w:hAnsiTheme="majorHAnsi" w:cstheme="majorBidi"/>
+      <w:spacing w:val="-10"/>
+      <w:kern w:val="28"/>
+      <w:sz w:val="56"/>
+      <w:szCs w:val="56"/>
+    </w:rPr>
+  </w:style>
+  <w:style w:type="character" w:customStyle="1" w:styleId="Heading1Char">
+    <w:name w:val="Heading 1 Char"/>
+    <w:basedOn w:val="DefaultParagraphFont"/>
+    <w:link w:val="Heading1"/>
+    <w:uiPriority w:val="9"/>
+    <w:rsid w:val="00B06DEC"/>
+    <w:rPr>
+      <w:rFonts w:asciiTheme="majorHAnsi" w:eastAsiaTheme="majorEastAsia" w:hAnsiTheme="majorHAnsi" w:cstheme="majorBidi"/>
+      <w:color w:val="2F5496" w:themeColor="accent1" w:themeShade="BF"/>
+      <w:sz w:val="32"/>
+      <w:szCs w:val="32"/>
+    </w:rPr>
+  </w:style>
+  <w:style w:type="character" w:styleId="PlaceholderText">
+    <w:name w:val="Placeholder Text"/>
+    <w:basedOn w:val="DefaultParagraphFont"/>
+    <w:uiPriority w:val="99"/>
+    <w:semiHidden/>
+    <w:rsid w:val="002E31C2"/>
+    <w:rPr>
+      <w:color w:val="808080"/>
+    </w:rPr>
+  </w:style>
+  <w:style w:type="paragraph" w:styleId="ListParagraph">
+    <w:name w:val="List Paragraph"/>
+    <w:basedOn w:val="Normal"/>
+    <w:uiPriority w:val="34"/>
+    <w:qFormat/>
+    <w:rsid w:val="00B71042"/>
+    <w:pPr>
+      <w:ind w:left="720"/>
+      <w:contextualSpacing/>
+    </w:pPr>
+  </w:style>
+  <w:style w:type="table" w:styleId="TableGrid">
+    <w:name w:val="Table Grid"/>
+    <w:basedOn w:val="TableNormal"/>
+    <w:uiPriority w:val="39"/>
+    <w:rsid w:val="005F497C"/>
+    <w:pPr>
+      <w:spacing w:after="0" w:line="240" w:lineRule="auto"/>
+    </w:pPr>
+    <w:tblPr>
+      <w:tblBorders>
+        <w:top w:val="single" w:sz="4" w:space="0" w:color="auto"/>
+        <w:left w:val="single" w:sz="4" w:space="0" w:color="auto"/>
+        <w:bottom w:val="single" w:sz="4" w:space="0" w:color="auto"/>
+        <w:right w:val="single" w:sz="4" w:space="0" w:color="auto"/>
+        <w:insideH w:val="single" w:sz="4" w:space="0" w:color="auto"/>
+        <w:insideV w:val="single" w:sz="4" w:space="0" w:color="auto"/>
+      </w:tblBorders>
+    </w:tblPr>
+  </w:style>
+</w:styles>
+</file>
+
+<file path=word/stylesWithEffects.xml><?xml version="1.0" encoding="utf-8"?>
+<w:styles xmlns:wpc="http://schemas.microsoft.com/office/word/2010/wordprocessingCanvas" xmlns:mc="http://schemas.openxmlformats.org/markup-compatibility/2006" xmlns:o="urn:schemas-microsoft-com:office:office" xmlns:r="http://schemas.openxmlformats.org/officeDocument/2006/relationships" xmlns:m="http://schemas.openxmlformats.org/officeDocument/2006/math" xmlns:v="urn:schemas-microsoft-com:vml" xmlns:wp14="http://schemas.microsoft.com/office/word/2010/wordprocessingDrawing" xmlns:wp="http://schemas.openxmlformats.org/drawingml/2006/wordprocessingDrawing" xmlns:w10="urn:schemas-microsoft-com:office:word" xmlns:w="http://schemas.openxmlformats.org/wordprocessingml/2006/main" xmlns:w14="http://schemas.microsoft.com/office/word/2010/wordml" xmlns:wpg="http://schemas.microsoft.com/office/word/2010/wordprocessingGroup" xmlns:wpi="http://schemas.microsoft.com/office/word/2010/wordprocessingInk" xmlns:wne="http://schemas.microsoft.com/office/word/2006/wordml" xmlns:wps="http://schemas.microsoft.com/office/word/2010/wordprocessingShape" mc:Ignorable="w14 wp14">
+  <w:docDefaults>
+    <w:rPrDefault>
+      <w:rPr>
+        <w:rFonts w:asciiTheme="minorHAnsi" w:eastAsiaTheme="minorHAnsi" w:hAnsiTheme="minorHAnsi" w:cstheme="minorBidi"/>
+        <w:sz w:val="22"/>
+        <w:szCs w:val="22"/>
+        <w:lang w:val="en-NZ" w:eastAsia="en-US" w:bidi="ar-SA"/>
+      </w:rPr>
+    </w:rPrDefault>
+    <w:pPrDefault>
+      <w:pPr>
+        <w:spacing w:after="160" w:line="259" w:lineRule="auto"/>
+      </w:pPr>
+    </w:pPrDefault>
+  </w:docDefaults>
+  <w:latentStyles w:defLockedState="0" w:defUIPriority="99" w:defSemiHidden="1" w:defUnhideWhenUsed="1" w:defQFormat="0" w:count="267">
+    <w:lsdException w:name="Normal" w:semiHidden="0" w:uiPriority="0" w:unhideWhenUsed="0" w:qFormat="1"/>
+    <w:lsdException w:name="heading 1" w:semiHidden="0" w:uiPriority="9" w:unhideWhenUsed="0" w:qFormat="1"/>
+    <w:lsdException w:name="heading 2" w:uiPriority="9" w:qFormat="1"/>
+    <w:lsdException w:name="heading 3" w:uiPriority="9" w:qFormat="1"/>
+    <w:lsdException w:name="heading 4" w:uiPriority="9" w:qFormat="1"/>
+    <w:lsdException w:name="heading 5" w:uiPriority="9" w:qFormat="1"/>
+    <w:lsdException w:name="heading 6" w:uiPriority="9" w:qFormat="1"/>
+    <w:lsdException w:name="heading 7" w:uiPriority="9" w:qFormat="1"/>
+    <w:lsdException w:name="heading 8" w:uiPriority="9" w:qFormat="1"/>
+    <w:lsdException w:name="heading 9" w:uiPriority="9" w:qFormat="1"/>
+    <w:lsdException w:name="toc 1" w:uiPriority="39"/>
+    <w:lsdException w:name="toc 2" w:uiPriority="39"/>
+    <w:lsdException w:name="toc 3" w:uiPriority="39"/>
+    <w:lsdException w:name="toc 4" w:uiPriority="39"/>
+    <w:lsdException w:name="toc 5" w:uiPriority="39"/>
+    <w:lsdException w:name="toc 6" w:uiPriority="39"/>
+    <w:lsdException w:name="toc 7" w:uiPriority="39"/>
+    <w:lsdException w:name="toc 8" w:uiPriority="39"/>
+    <w:lsdException w:name="toc 9" w:uiPriority="39"/>
+    <w:lsdException w:name="caption" w:uiPriority="35" w:qFormat="1"/>
+    <w:lsdException w:name="Title" w:semiHidden="0" w:uiPriority="10" w:unhideWhenUsed="0" w:qFormat="1"/>
+    <w:lsdException w:name="Default Paragraph Font" w:uiPriority="1"/>
+    <w:lsdException w:name="Subtitle" w:semiHidden="0" w:uiPriority="11" w:unhideWhenUsed="0" w:qFormat="1"/>
+    <w:lsdException w:name="Strong" w:semiHidden="0" w:uiPriority="22" w:unhideWhenUsed="0" w:qFormat="1"/>
+    <w:lsdException w:name="Emphasis" w:semiHidden="0" w:uiPriority="20" w:unhideWhenUsed="0" w:qFormat="1"/>
+    <w:lsdException w:name="Table Grid" w:semiHidden="0" w:uiPriority="39" w:unhideWhenUsed="0"/>
+    <w:lsdException w:name="Placeholder Text" w:unhideWhenUsed="0"/>
+    <w:lsdException w:name="No Spacing" w:semiHidden="0" w:uiPriority="1" w:unhideWhenUsed="0" w:qFormat="1"/>
+    <w:lsdException w:name="Light Shading" w:semiHidden="0" w:uiPriority="60" w:unhideWhenUsed="0"/>
+    <w:lsdException w:name="Light List" w:semiHidden="0" w:uiPriority="61" w:unhideWhenUsed="0"/>
+    <w:lsdException w:name="Light Grid" w:semiHidden="0" w:uiPriority="62" w:unhideWhenUsed="0"/>
+    <w:lsdException w:name="Medium Shading 1" w:semiHidden="0" w:uiPriority="63" w:unhideWhenUsed="0"/>
+    <w:lsdException w:name="Medium Shading 2" w:semiHidden="0" w:uiPriority="64" w:unhideWhenUsed="0"/>
+    <w:lsdException w:name="Medium List 1" w:semiHidden="0" w:uiPriority="65" w:unhideWhenUsed="0"/>
+    <w:lsdException w:name="Medium List 2" w:semiHidden="0" w:uiPriority="66" w:unhideWhenUsed="0"/>
+    <w:lsdException w:name="Medium Grid 1" w:semiHidden="0" w:uiPriority="67" w:unhideWhenUsed="0"/>
+    <w:lsdException w:name="Medium Grid 2" w:semiHidden="0" w:uiPriority="68" w:unhideWhenUsed="0"/>
+    <w:lsdException w:name="Medium Grid 3" w:semiHidden="0" w:uiPriority="69" w:unhideWhenUsed="0"/>
+    <w:lsdException w:name="Dark List" w:semiHidden="0" w:uiPriority="70" w:unhideWhenUsed="0"/>
+    <w:lsdException w:name="Colorful Shading" w:semiHidden="0" w:uiPriority="71" w:unhideWhenUsed="0"/>
+    <w:lsdException w:name="Colorful List" w:semiHidden="0" w:uiPriority="72" w:unhideWhenUsed="0"/>
+    <w:lsdException w:name="Colorful Grid" w:semiHidden="0" w:uiPriority="73" w:unhideWhenUsed="0"/>
+    <w:lsdException w:name="Light Shading Accent 1" w:semiHidden="0" w:uiPriority="60" w:unhideWhenUsed="0"/>
+    <w:lsdException w:name="Light List Accent 1" w:semiHidden="0" w:uiPriority="61" w:unhideWhenUsed="0"/>
+    <w:lsdException w:name="Light Grid Accent 1" w:semiHidden="0" w:uiPriority="62" w:unhideWhenUsed="0"/>
+    <w:lsdException w:name="Medium Shading 1 Accent 1" w:semiHidden="0" w:uiPriority="63" w:unhideWhenUsed="0"/>
+    <w:lsdException w:name="Medium Shading 2 Accent 1" w:semiHidden="0" w:uiPriority="64" w:unhideWhenUsed="0"/>
+    <w:lsdException w:name="Medium List 1 Accent 1" w:semiHidden="0" w:uiPriority="65" w:unhideWhenUsed="0"/>
+    <w:lsdException w:name="Revision" w:unhideWhenUsed="0"/>
+    <w:lsdException w:name="List Paragraph" w:semiHidden="0" w:uiPriority="34" w:unhideWhenUsed="0" w:qFormat="1"/>
+    <w:lsdException w:name="Quote" w:semiHidden="0" w:uiPriority="29" w:unhideWhenUsed="0" w:qFormat="1"/>
+    <w:lsdException w:name="Intense Quote" w:semiHidden="0" w:uiPriority="30" w:unhideWhenUsed="0" w:qFormat="1"/>
+    <w:lsdException w:name="Medium List 2 Accent 1" w:semiHidden="0" w:uiPriority="66" w:unhideWhenUsed="0"/>
+    <w:lsdException w:name="Medium Grid 1 Accent 1" w:semiHidden="0" w:uiPriority="67" w:unhideWhenUsed="0"/>
+    <w:lsdException w:name="Medium Grid 2 Accent 1" w:semiHidden="0" w:uiPriority="68" w:unhideWhenUsed="0"/>
+    <w:lsdException w:name="Medium Grid 3 Accent 1" w:semiHidden="0" w:uiPriority="69" w:unhideWhenUsed="0"/>
+    <w:lsdException w:name="Dark List Accent 1" w:semiHidden="0" w:uiPriority="70" w:unhideWhenUsed="0"/>
+    <w:lsdException w:name="Colorful Shading Accent 1" w:semiHidden="0" w:uiPriority="71" w:unhideWhenUsed="0"/>
+    <w:lsdException w:name="Colorful List Accent 1" w:semiHidden="0" w:uiPriority="72" w:unhideWhenUsed="0"/>
+    <w:lsdException w:name="Colorful Grid Accent 1" w:semiHidden="0" w:uiPriority="73" w:unhideWhenUsed="0"/>
+    <w:lsdException w:name="Light Shading Accent 2" w:semiHidden="0" w:uiPriority="60" w:unhideWhenUsed="0"/>
+    <w:lsdException w:name="Light List Accent 2" w:semiHidden="0" w:uiPriority="61" w:unhideWhenUsed="0"/>
+    <w:lsdException w:name="Light Grid Accent 2" w:semiHidden="0" w:uiPriority="62" w:unhideWhenUsed="0"/>
+    <w:lsdException w:name="Medium Shading 1 Accent 2" w:semiHidden="0" w:uiPriority="63" w:unhideWhenUsed="0"/>
+    <w:lsdException w:name="Medium Shading 2 Accent 2" w:semiHidden="0" w:uiPriority="64" w:unhideWhenUsed="0"/>
+    <w:lsdException w:name="Medium List 1 Accent 2" w:semiHidden="0" w:uiPriority="65" w:unhideWhenUsed="0"/>
+    <w:lsdException w:name="Medium List 2 Accent 2" w:semiHidden="0" w:uiPriority="66" w:unhideWhenUsed="0"/>
+    <w:lsdException w:name="Medium Grid 1 Accent 2" w:semiHidden="0" w:uiPriority="67" w:unhideWhenUsed="0"/>
+    <w:lsdException w:name="Medium Grid 2 Accent 2" w:semiHidden="0" w:uiPriority="68" w:unhideWhenUsed="0"/>
+    <w:lsdException w:name="Medium Grid 3 Accent 2" w:semiHidden="0" w:uiPriority="69" w:unhideWhenUsed="0"/>
+    <w:lsdException w:name="Dark List Accent 2" w:semiHidden="0" w:uiPriority="70" w:unhideWhenUsed="0"/>
+    <w:lsdException w:name="Colorful Shading Accent 2" w:semiHidden="0" w:uiPriority="71" w:unhideWhenUsed="0"/>
+    <w:lsdException w:name="Colorful List Accent 2" w:semiHidden="0" w:uiPriority="72" w:unhideWhenUsed="0"/>
+    <w:lsdException w:name="Colorful Grid Accent 2" w:semiHidden="0" w:uiPriority="73" w:unhideWhenUsed="0"/>
+    <w:lsdException w:name="Light Shading Accent 3" w:semiHidden="0" w:uiPriority="60" w:unhideWhenUsed="0"/>
+    <w:lsdException w:name="Light List Accent 3" w:semiHidden="0" w:uiPriority="61" w:unhideWhenUsed="0"/>
+    <w:lsdException w:name="Light Grid Accent 3" w:semiHidden="0" w:uiPriority="62" w:unhideWhenUsed="0"/>
+    <w:lsdException w:name="Medium Shading 1 Accent 3" w:semiHidden="0" w:uiPriority="63" w:unhideWhenUsed="0"/>
+    <w:lsdException w:name="Medium Shading 2 Accent 3" w:semiHidden="0" w:uiPriority="64" w:unhideWhenUsed="0"/>
+    <w:lsdException w:name="Medium List 1 Accent 3" w:semiHidden="0" w:uiPriority="65" w:unhideWhenUsed="0"/>
+    <w:lsdException w:name="Medium List 2 Accent 3" w:semiHidden="0" w:uiPriority="66" w:unhideWhenUsed="0"/>
+    <w:lsdException w:name="Medium Grid 1 Accent 3" w:semiHidden="0" w:uiPriority="67" w:unhideWhenUsed="0"/>
+    <w:lsdException w:name="Medium Grid 2 Accent 3" w:semiHidden="0" w:uiPriority="68" w:unhideWhenUsed="0"/>
+    <w:lsdException w:name="Medium Grid 3 Accent 3" w:semiHidden="0" w:uiPriority="69" w:unhideWhenUsed="0"/>
+    <w:lsdException w:name="Dark List Accent 3" w:semiHidden="0" w:uiPriority="70" w:unhideWhenUsed="0"/>
+    <w:lsdException w:name="Colorful Shading Accent 3" w:semiHidden="0" w:uiPriority="71" w:unhideWhenUsed="0"/>
+    <w:lsdException w:name="Colorful List Accent 3" w:semiHidden="0" w:uiPriority="72" w:unhideWhenUsed="0"/>
+    <w:lsdException w:name="Colorful Grid Accent 3" w:semiHidden="0" w:uiPriority="73" w:unhideWhenUsed="0"/>
+    <w:lsdException w:name="Light Shading Accent 4" w:semiHidden="0" w:uiPriority="60" w:unhideWhenUsed="0"/>
+    <w:lsdException w:name="Light List Accent 4" w:semiHidden="0" w:uiPriority="61" w:unhideWhenUsed="0"/>
+    <w:lsdException w:name="Light Grid Accent 4" w:semiHidden="0" w:uiPriority="62" w:unhideWhenUsed="0"/>
+    <w:lsdException w:name="Medium Shading 1 Accent 4" w:semiHidden="0" w:uiPriority="63" w:unhideWhenUsed="0"/>
+    <w:lsdException w:name="Medium Shading 2 Accent 4" w:semiHidden="0" w:uiPriority="64" w:unhideWhenUsed="0"/>
+    <w:lsdException w:name="Medium List 1 Accent 4" w:semiHidden="0" w:uiPriority="65" w:unhideWhenUsed="0"/>
+    <w:lsdException w:name="Medium List 2 Accent 4" w:semiHidden="0" w:uiPriority="66" w:unhideWhenUsed="0"/>
+    <w:lsdException w:name="Medium Grid 1 Accent 4" w:semiHidden="0" w:uiPriority="67" w:unhideWhenUsed="0"/>
+    <w:lsdException w:name="Medium Grid 2 Accent 4" w:semiHidden="0" w:uiPriority="68" w:unhideWhenUsed="0"/>
+    <w:lsdException w:name="Medium Grid 3 Accent 4" w:semiHidden="0" w:uiPriority="69" w:unhideWhenUsed="0"/>
+    <w:lsdException w:name="Dark List Accent 4" w:semiHidden="0" w:uiPriority="70" w:unhideWhenUsed="0"/>
+    <w:lsdException w:name="Colorful Shading Accent 4" w:semiHidden="0" w:uiPriority="71" w:unhideWhenUsed="0"/>
+    <w:lsdException w:name="Colorful List Accent 4" w:semiHidden="0" w:uiPriority="72" w:unhideWhenUsed="0"/>
+    <w:lsdException w:name="Colorful Grid Accent 4" w:semiHidden="0" w:uiPriority="73" w:unhideWhenUsed="0"/>
+    <w:lsdException w:name="Light Shading Accent 5" w:semiHidden="0" w:uiPriority="60" w:unhideWhenUsed="0"/>
+    <w:lsdException w:name="Light List Accent 5" w:semiHidden="0" w:uiPriority="61" w:unhideWhenUsed="0"/>
+    <w:lsdException w:name="Light Grid Accent 5" w:semiHidden="0" w:uiPriority="62" w:unhideWhenUsed="0"/>
+    <w:lsdException w:name="Medium Shading 1 Accent 5" w:semiHidden="0" w:uiPriority="63" w:unhideWhenUsed="0"/>
+    <w:lsdException w:name="Medium Shading 2 Accent 5" w:semiHidden="0" w:uiPriority="64" w:unhideWhenUsed="0"/>
+    <w:lsdException w:name="Medium List 1 Accent 5" w:semiHidden="0" w:uiPriority="65" w:unhideWhenUsed="0"/>
+    <w:lsdException w:name="Medium List 2 Accent 5" w:semiHidden="0" w:uiPriority="66" w:unhideWhenUsed="0"/>
+    <w:lsdException w:name="Medium Grid 1 Accent 5" w:semiHidden="0" w:uiPriority="67" w:unhideWhenUsed="0"/>
+    <w:lsdException w:name="Medium Grid 2 Accent 5" w:semiHidden="0" w:uiPriority="68" w:unhideWhenUsed="0"/>
+    <w:lsdException w:name="Medium Grid 3 Accent 5" w:semiHidden="0" w:uiPriority="69" w:unhideWhenUsed="0"/>
+    <w:lsdException w:name="Dark List Accent 5" w:semiHidden="0" w:uiPriority="70" w:unhideWhenUsed="0"/>
+    <w:lsdException w:name="Colorful Shading Accent 5" w:semiHidden="0" w:uiPriority="71" w:unhideWhenUsed="0"/>
+    <w:lsdException w:name="Colorful List Accent 5" w:semiHidden="0" w:uiPriority="72" w:unhideWhenUsed="0"/>
+    <w:lsdException w:name="Colorful Grid Accent 5" w:semiHidden="0" w:uiPriority="73" w:unhideWhenUsed="0"/>
+    <w:lsdException w:name="Light Shading Accent 6" w:semiHidden="0" w:uiPriority="60" w:unhideWhenUsed="0"/>
+    <w:lsdException w:name="Light List Accent 6" w:semiHidden="0" w:uiPriority="61" w:unhideWhenUsed="0"/>
+    <w:lsdException w:name="Light Grid Accent 6" w:semiHidden="0" w:uiPriority="62" w:unhideWhenUsed="0"/>
+    <w:lsdException w:name="Medium Shading 1 Accent 6" w:semiHidden="0" w:uiPriority="63" w:unhideWhenUsed="0"/>
+    <w:lsdException w:name="Medium Shading 2 Accent 6" w:semiHidden="0" w:uiPriority="64" w:unhideWhenUsed="0"/>
+    <w:lsdException w:name="Medium List 1 Accent 6" w:semiHidden="0" w:uiPriority="65" w:unhideWhenUsed="0"/>
+    <w:lsdException w:name="Medium List 2 Accent 6" w:semiHidden="0" w:uiPriority="66" w:unhideWhenUsed="0"/>
+    <w:lsdException w:name="Medium Grid 1 Accent 6" w:semiHidden="0" w:uiPriority="67" w:unhideWhenUsed="0"/>
+    <w:lsdException w:name="Medium Grid 2 Accent 6" w:semiHidden="0" w:uiPriority="68" w:unhideWhenUsed="0"/>
+    <w:lsdException w:name="Medium Grid 3 Accent 6" w:semiHidden="0" w:uiPriority="69" w:unhideWhenUsed="0"/>
+    <w:lsdException w:name="Dark List Accent 6" w:semiHidden="0" w:uiPriority="70" w:unhideWhenUsed="0"/>
+    <w:lsdException w:name="Colorful Shading Accent 6" w:semiHidden="0" w:uiPriority="71" w:unhideWhenUsed="0"/>
+    <w:lsdException w:name="Colorful List Accent 6" w:semiHidden="0" w:uiPriority="72" w:unhideWhenUsed="0"/>
+    <w:lsdException w:name="Colorful Grid Accent 6" w:semiHidden="0" w:uiPriority="73" w:unhideWhenUsed="0"/>
+    <w:lsdException w:name="Subtle Emphasis" w:semiHidden="0" w:uiPriority="19" w:unhideWhenUsed="0" w:qFormat="1"/>
+    <w:lsdException w:name="Intense Emphasis" w:semiHidden="0" w:uiPriority="21" w:unhideWhenUsed="0" w:qFormat="1"/>
+    <w:lsdException w:name="Subtle Reference" w:semiHidden="0" w:uiPriority="31" w:unhideWhenUsed="0" w:qFormat="1"/>
+    <w:lsdException w:name="Intense Reference" w:semiHidden="0" w:uiPriority="32" w:unhideWhenUsed="0" w:qFormat="1"/>
+    <w:lsdException w:name="Book Title" w:semiHidden="0" w:uiPriority="33" w:unhideWhenUsed="0" w:qFormat="1"/>
+    <w:lsdException w:name="Bibliography" w:uiPriority="37"/>
+    <w:lsdException w:name="TOC Heading" w:uiPriority="39" w:qFormat="1"/>
   </w:latentStyles>
   <w:style w:type="paragraph" w:default="1" w:styleId="Normal">
     <w:name w:val="Normal"/>
@@ -1651,7 +1489,7 @@
   <a:extraClrSchemeLst/>
   <a:extLst>
     <a:ext uri="{05A4C25C-085E-4340-85A3-A5531E510DB2}">
-      <thm15:themeFamily xmlns:thm15="http://schemas.microsoft.com/office/thememl/2012/main" name="Office Theme" id="{62F939B6-93AF-4DB8-9C6B-D6C7DFDC589F}" vid="{4A3C46E8-61CC-4603-A589-7422A47A8E4A}"/>
+      <thm15:themeFamily xmlns="" xmlns:thm15="http://schemas.microsoft.com/office/thememl/2012/main" name="Office Theme" id="{62F939B6-93AF-4DB8-9C6B-D6C7DFDC589F}" vid="{4A3C46E8-61CC-4603-A589-7422A47A8E4A}"/>
     </a:ext>
   </a:extLst>
 </a:theme>

</xml_diff>